<commit_message>
Assignment 4 Q2 Done
</commit_message>
<xml_diff>
--- a/Notes.docx
+++ b/Notes.docx
@@ -13324,6 +13324,9 @@
       <w:r>
         <w:t>}</w:t>
       </w:r>
+      <w:r>
+        <w:t xml:space="preserve"> (Thread already implements Runnable)</w:t>
+      </w:r>
     </w:p>
     <w:p>
       <w:pPr>
@@ -13874,9 +13877,212 @@
     </w:p>
     <w:p>
       <w:pPr>
+        <w:pStyle w:val="ListParagraph"/>
+        <w:numPr>
+          <w:ilvl w:val="2"/>
+          <w:numId w:val="33"/>
+        </w:numPr>
+      </w:pPr>
+      <w:r>
+        <w:t xml:space="preserve">class </w:t>
+      </w:r>
+      <w:proofErr w:type="spellStart"/>
+      <w:r>
+        <w:t>myThread</w:t>
+      </w:r>
+      <w:proofErr w:type="spellEnd"/>
+      <w:r>
+        <w:t xml:space="preserve"> implements Runnable {}</w:t>
+      </w:r>
+    </w:p>
+    <w:p>
+      <w:pPr>
+        <w:pStyle w:val="ListParagraph"/>
+        <w:numPr>
+          <w:ilvl w:val="2"/>
+          <w:numId w:val="33"/>
+        </w:numPr>
+      </w:pPr>
+      <w:r>
+        <w:t xml:space="preserve">Runnable only contains </w:t>
+      </w:r>
+      <w:proofErr w:type="gramStart"/>
+      <w:r>
+        <w:t>run(</w:t>
+      </w:r>
+      <w:proofErr w:type="gramEnd"/>
+      <w:r>
+        <w:t xml:space="preserve">) method; present in </w:t>
+      </w:r>
+      <w:proofErr w:type="spellStart"/>
+      <w:proofErr w:type="gramStart"/>
+      <w:r>
+        <w:t>java.lang</w:t>
+      </w:r>
+      <w:proofErr w:type="spellEnd"/>
+      <w:proofErr w:type="gramEnd"/>
+      <w:r>
+        <w:t xml:space="preserve"> package.</w:t>
+      </w:r>
+    </w:p>
+    <w:p>
+      <w:pPr>
+        <w:pStyle w:val="ListParagraph"/>
+        <w:numPr>
+          <w:ilvl w:val="2"/>
+          <w:numId w:val="33"/>
+        </w:numPr>
+      </w:pPr>
+      <w:r>
+        <w:t xml:space="preserve">Runnable doesn’t have </w:t>
+      </w:r>
+      <w:proofErr w:type="gramStart"/>
+      <w:r>
+        <w:t>start(</w:t>
+      </w:r>
+      <w:proofErr w:type="gramEnd"/>
+      <w:r>
+        <w:t xml:space="preserve">) method. Thus, you </w:t>
+      </w:r>
+      <w:proofErr w:type="gramStart"/>
+      <w:r>
+        <w:t>have to</w:t>
+      </w:r>
+      <w:proofErr w:type="gramEnd"/>
+      <w:r>
+        <w:t xml:space="preserve"> create 2 objects:</w:t>
+      </w:r>
+    </w:p>
+    <w:p>
+      <w:pPr>
+        <w:pStyle w:val="ListParagraph"/>
+        <w:numPr>
+          <w:ilvl w:val="3"/>
+          <w:numId w:val="33"/>
+        </w:numPr>
+      </w:pPr>
+      <w:proofErr w:type="spellStart"/>
+      <w:r>
+        <w:t>myRunnable</w:t>
+      </w:r>
+      <w:proofErr w:type="spellEnd"/>
+      <w:r>
+        <w:t xml:space="preserve"> r = new </w:t>
+      </w:r>
+      <w:proofErr w:type="gramStart"/>
+      <w:r>
+        <w:t>Runnable();</w:t>
+      </w:r>
+      <w:proofErr w:type="gramEnd"/>
+    </w:p>
+    <w:p>
+      <w:pPr>
+        <w:pStyle w:val="ListParagraph"/>
+        <w:numPr>
+          <w:ilvl w:val="3"/>
+          <w:numId w:val="33"/>
+        </w:numPr>
+      </w:pPr>
+      <w:r>
+        <w:lastRenderedPageBreak/>
+        <w:t>Thread t = new Thread(r);</w:t>
+      </w:r>
+      <w:r>
+        <w:tab/>
+        <w:t xml:space="preserve">// r is target runnable; if you don’t pass r in the constructor, </w:t>
+      </w:r>
+      <w:proofErr w:type="spellStart"/>
+      <w:proofErr w:type="gramStart"/>
+      <w:r>
+        <w:t>t.start</w:t>
+      </w:r>
+      <w:proofErr w:type="spellEnd"/>
+      <w:proofErr w:type="gramEnd"/>
+      <w:r>
+        <w:t xml:space="preserve">() will call the </w:t>
+      </w:r>
+      <w:proofErr w:type="gramStart"/>
+      <w:r>
+        <w:t>run(</w:t>
+      </w:r>
+      <w:proofErr w:type="gramEnd"/>
+      <w:r>
+        <w:t>) that has empty implementation.</w:t>
+      </w:r>
+    </w:p>
+    <w:p>
+      <w:pPr>
+        <w:pStyle w:val="ListParagraph"/>
+        <w:numPr>
+          <w:ilvl w:val="3"/>
+          <w:numId w:val="33"/>
+        </w:numPr>
+      </w:pPr>
+      <w:proofErr w:type="spellStart"/>
+      <w:proofErr w:type="gramStart"/>
+      <w:r>
+        <w:t>t.start</w:t>
+      </w:r>
+      <w:proofErr w:type="spellEnd"/>
+      <w:proofErr w:type="gramEnd"/>
+      <w:r>
+        <w:t>(</w:t>
+      </w:r>
+      <w:proofErr w:type="gramStart"/>
+      <w:r>
+        <w:t>);</w:t>
+      </w:r>
+      <w:proofErr w:type="gramEnd"/>
+    </w:p>
+    <w:p/>
+    <w:p>
+      <w:pPr>
         <w:pStyle w:val="TopicHeading"/>
       </w:pPr>
       <w:r>
+        <w:t>Synchronized</w:t>
+      </w:r>
+    </w:p>
+    <w:p>
+      <w:r>
+        <w:t xml:space="preserve">Synchronized is used to remove data inconsistency problem because threads can manipulate data and can </w:t>
+      </w:r>
+      <w:proofErr w:type="gramStart"/>
+      <w:r>
+        <w:t>result it</w:t>
+      </w:r>
+      <w:proofErr w:type="gramEnd"/>
+      <w:r>
+        <w:t xml:space="preserve"> incorrect results.</w:t>
+      </w:r>
+    </w:p>
+    <w:p>
+      <w:r>
+        <w:t>If a method/block is declared synchronized, only 1 thread can execute this method at a time. It is not for classes and variables – only methods and blocks.</w:t>
+      </w:r>
+    </w:p>
+    <w:p>
+      <w:r>
+        <w:rPr>
+          <w:b/>
+          <w:bCs/>
+        </w:rPr>
+        <w:t>Disadvantage:</w:t>
+      </w:r>
+      <w:r>
+        <w:t xml:space="preserve"> Only 1 thread can execute, it increases waiting time for the other threads.</w:t>
+      </w:r>
+    </w:p>
+    <w:p>
+      <w:r>
+        <w:t>Hence, if there is no specific requirement, it is not recommended to use Synchronized keyword.</w:t>
+      </w:r>
+    </w:p>
+    <w:p>
+      <w:pPr>
+        <w:pStyle w:val="TopicHeading"/>
+      </w:pPr>
+      <w:r>
         <w:t>Serialization/Deserialization</w:t>
       </w:r>
     </w:p>
@@ -13895,72 +14101,72 @@
         <w:rPr>
           <w:rStyle w:val="Sub-headingChar"/>
         </w:rPr>
+        <w:t>Serialization:</w:t>
+      </w:r>
+      <w:r>
+        <w:t xml:space="preserve"> It is the process of converting a Java object so that it can be transmitted over the internet. It is the snapshot of an object at the time of serialization.</w:t>
+      </w:r>
+    </w:p>
+    <w:p>
+      <w:r>
+        <w:t>Serialization is a persistent technology.</w:t>
+      </w:r>
+    </w:p>
+    <w:p/>
+    <w:p>
+      <w:pPr>
+        <w:pStyle w:val="TopicHeading"/>
+      </w:pPr>
+      <w:r>
+        <w:t>Java Threads</w:t>
+      </w:r>
+    </w:p>
+    <w:p>
+      <w:r>
+        <w:t>Java is platform independent except in case of multithreading.</w:t>
+      </w:r>
+    </w:p>
+    <w:p>
+      <w:r>
+        <w:t>Concurrency – single core machine</w:t>
+      </w:r>
+    </w:p>
+    <w:p>
+      <w:r>
+        <w:t>Parallelism – Fork &amp; Join algorithm; Thus, parallel processing was introduced in Java 7; we do it in CPU bound processes.</w:t>
+      </w:r>
+    </w:p>
+    <w:p>
+      <w:pPr>
+        <w:pStyle w:val="ListParagraph"/>
+        <w:numPr>
+          <w:ilvl w:val="0"/>
+          <w:numId w:val="33"/>
+        </w:numPr>
+      </w:pPr>
+      <w:r>
+        <w:t>Creating threads in java</w:t>
+      </w:r>
+      <w:r>
+        <w:t xml:space="preserve"> (Runnable)</w:t>
+      </w:r>
+    </w:p>
+    <w:p>
+      <w:pPr>
+        <w:pStyle w:val="ListParagraph"/>
+        <w:numPr>
+          <w:ilvl w:val="0"/>
+          <w:numId w:val="33"/>
+        </w:numPr>
+      </w:pPr>
+      <w:r>
+        <w:t>Can we have zombie threads in java like we have orphan threads?</w:t>
+      </w:r>
+    </w:p>
+    <w:p/>
+    <w:p>
+      <w:r>
         <w:lastRenderedPageBreak/>
-        <w:t>Serialization:</w:t>
-      </w:r>
-      <w:r>
-        <w:t xml:space="preserve"> It is the process of converting a Java object so that it can be transmitted over the internet. It is the snapshot of an object at the time of serialization.</w:t>
-      </w:r>
-    </w:p>
-    <w:p>
-      <w:r>
-        <w:t>Serialization is a persistent technology.</w:t>
-      </w:r>
-    </w:p>
-    <w:p/>
-    <w:p>
-      <w:pPr>
-        <w:pStyle w:val="TopicHeading"/>
-      </w:pPr>
-      <w:r>
-        <w:t>Java Threads</w:t>
-      </w:r>
-    </w:p>
-    <w:p>
-      <w:r>
-        <w:t>Java is platform independent except in case of multithreading.</w:t>
-      </w:r>
-    </w:p>
-    <w:p>
-      <w:r>
-        <w:t>Concurrency – single core machine</w:t>
-      </w:r>
-    </w:p>
-    <w:p>
-      <w:r>
-        <w:t>Parallelism – Fork &amp; Join algorithm; Thus, parallel processing was introduced in Java 7; we do it in CPU bound processes.</w:t>
-      </w:r>
-    </w:p>
-    <w:p>
-      <w:pPr>
-        <w:pStyle w:val="ListParagraph"/>
-        <w:numPr>
-          <w:ilvl w:val="0"/>
-          <w:numId w:val="33"/>
-        </w:numPr>
-      </w:pPr>
-      <w:r>
-        <w:t>Creating threads in java</w:t>
-      </w:r>
-      <w:r>
-        <w:t xml:space="preserve"> (Runnable)</w:t>
-      </w:r>
-    </w:p>
-    <w:p>
-      <w:pPr>
-        <w:pStyle w:val="ListParagraph"/>
-        <w:numPr>
-          <w:ilvl w:val="0"/>
-          <w:numId w:val="33"/>
-        </w:numPr>
-      </w:pPr>
-      <w:r>
-        <w:t>Can we have zombie threads in java like we have orphan threads?</w:t>
-      </w:r>
-    </w:p>
-    <w:p/>
-    <w:p>
-      <w:r>
         <w:t xml:space="preserve">By default, JVM runs a thread always – </w:t>
       </w:r>
       <w:proofErr w:type="gramStart"/>
@@ -14138,7 +14344,6 @@
         <w:br/>
       </w:r>
       <w:r>
-        <w:lastRenderedPageBreak/>
         <w:br/>
       </w:r>
       <w:proofErr w:type="spellStart"/>
@@ -14269,6 +14474,9 @@
       </w:r>
       <w:r>
         <w:br/>
+      </w:r>
+      <w:r>
+        <w:lastRenderedPageBreak/>
         <w:t xml:space="preserve">Animal a2 = new </w:t>
       </w:r>
       <w:proofErr w:type="gramStart"/>
@@ -15460,7 +15668,6 @@
           <w:szCs w:val="28"/>
           <w14:ligatures w14:val="none"/>
         </w:rPr>
-        <w:lastRenderedPageBreak/>
         <w:t xml:space="preserve"> </w:t>
       </w:r>
       <w:r>
@@ -16074,6 +16281,7 @@
         <w:ind w:firstLine="360"/>
       </w:pPr>
       <w:r>
+        <w:lastRenderedPageBreak/>
         <w:t>15. Collections use Wrapper Class not primitive data type.</w:t>
       </w:r>
     </w:p>
@@ -16221,7 +16429,6 @@
       <w:proofErr w:type="spellStart"/>
       <w:proofErr w:type="gramStart"/>
       <w:r>
-        <w:lastRenderedPageBreak/>
         <w:t>executeUpdate</w:t>
       </w:r>
       <w:proofErr w:type="spellEnd"/>
@@ -22217,6 +22424,7 @@
   <w:style w:type="character" w:default="1" w:styleId="DefaultParagraphFont">
     <w:name w:val="Default Paragraph Font"/>
     <w:uiPriority w:val="1"/>
+    <w:semiHidden/>
     <w:unhideWhenUsed/>
   </w:style>
   <w:style w:type="table" w:default="1" w:styleId="TableNormal">

</xml_diff>

<commit_message>
Assignment 3 Q3 Done
</commit_message>
<xml_diff>
--- a/Notes.docx
+++ b/Notes.docx
@@ -14078,6 +14078,7 @@
         <w:t>Hence, if there is no specific requirement, it is not recommended to use Synchronized keyword.</w:t>
       </w:r>
     </w:p>
+    <w:p/>
     <w:p>
       <w:pPr>
         <w:pStyle w:val="TopicHeading"/>
@@ -14088,6 +14089,331 @@
     </w:p>
     <w:p>
       <w:r>
+        <w:t xml:space="preserve">The process of saving the state of an object to a file is called </w:t>
+      </w:r>
+      <w:r>
+        <w:rPr>
+          <w:rStyle w:val="Sub-headingChar"/>
+        </w:rPr>
+        <w:t>serialization</w:t>
+      </w:r>
+      <w:r>
+        <w:t xml:space="preserve">. In other words, it is the process of converting </w:t>
+      </w:r>
+      <w:r>
+        <w:t xml:space="preserve">an object from </w:t>
+      </w:r>
+      <w:r>
+        <w:t xml:space="preserve">the java supported form to </w:t>
+      </w:r>
+      <w:r>
+        <w:t xml:space="preserve">either </w:t>
+      </w:r>
+      <w:r>
+        <w:t>file supported form</w:t>
+      </w:r>
+      <w:r>
+        <w:t xml:space="preserve"> or network</w:t>
+      </w:r>
+      <w:r>
+        <w:t xml:space="preserve"> supported form</w:t>
+      </w:r>
+      <w:r>
+        <w:t>.</w:t>
+      </w:r>
+    </w:p>
+    <w:p>
+      <w:r>
+        <w:t xml:space="preserve">The process of </w:t>
+      </w:r>
+      <w:r>
+        <w:t>reading</w:t>
+      </w:r>
+      <w:r>
+        <w:t xml:space="preserve"> the state of an object to a file is called </w:t>
+      </w:r>
+      <w:r>
+        <w:rPr>
+          <w:rStyle w:val="Sub-headingChar"/>
+        </w:rPr>
+        <w:t>de</w:t>
+      </w:r>
+      <w:r>
+        <w:rPr>
+          <w:rStyle w:val="Sub-headingChar"/>
+        </w:rPr>
+        <w:t>serialization</w:t>
+      </w:r>
+      <w:r>
+        <w:t>.</w:t>
+      </w:r>
+      <w:r>
+        <w:t xml:space="preserve"> </w:t>
+      </w:r>
+      <w:r>
+        <w:t xml:space="preserve">In other words, it is the process of converting </w:t>
+      </w:r>
+      <w:r>
+        <w:t>an object from net</w:t>
+      </w:r>
+      <w:r>
+        <w:t>work supported form</w:t>
+      </w:r>
+      <w:r>
+        <w:t xml:space="preserve"> or</w:t>
+      </w:r>
+      <w:r>
+        <w:t xml:space="preserve"> </w:t>
+      </w:r>
+      <w:r>
+        <w:t xml:space="preserve">file </w:t>
+      </w:r>
+      <w:r>
+        <w:t>supported form to java supported form.</w:t>
+      </w:r>
+    </w:p>
+    <w:p>
+      <w:pPr>
+        <w:rPr>
+          <w:rStyle w:val="Sub-headingChar"/>
+        </w:rPr>
+      </w:pPr>
+      <w:r>
+        <w:rPr>
+          <w:rStyle w:val="Sub-headingChar"/>
+        </w:rPr>
+        <w:t>S</w:t>
+      </w:r>
+      <w:r>
+        <w:rPr>
+          <w:rStyle w:val="Sub-headingChar"/>
+        </w:rPr>
+        <w:t>erialization</w:t>
+      </w:r>
+      <w:r>
+        <w:rPr>
+          <w:rStyle w:val="Sub-headingChar"/>
+        </w:rPr>
+        <w:t>:</w:t>
+      </w:r>
+    </w:p>
+    <w:p>
+      <w:proofErr w:type="gramStart"/>
+      <w:r>
+        <w:t>We’ve</w:t>
+      </w:r>
+      <w:proofErr w:type="gramEnd"/>
+      <w:r>
+        <w:t xml:space="preserve"> to convert an object (binary data) to a file. Thus,</w:t>
+      </w:r>
+    </w:p>
+    <w:p>
+      <w:pPr>
+        <w:pStyle w:val="ListParagraph"/>
+        <w:numPr>
+          <w:ilvl w:val="0"/>
+          <w:numId w:val="33"/>
+        </w:numPr>
+      </w:pPr>
+      <w:proofErr w:type="spellStart"/>
+      <w:proofErr w:type="gramStart"/>
+      <w:r>
+        <w:t>ObjectOutputStream</w:t>
+      </w:r>
+      <w:proofErr w:type="spellEnd"/>
+      <w:r>
+        <w:t>(</w:t>
+      </w:r>
+      <w:proofErr w:type="gramEnd"/>
+      <w:r>
+        <w:t xml:space="preserve">new </w:t>
+      </w:r>
+      <w:proofErr w:type="spellStart"/>
+      <w:r>
+        <w:t>FileOutputStream</w:t>
+      </w:r>
+      <w:proofErr w:type="spellEnd"/>
+      <w:r>
+        <w:t>)</w:t>
+      </w:r>
+    </w:p>
+    <w:p>
+      <w:pPr>
+        <w:pStyle w:val="ListParagraph"/>
+        <w:numPr>
+          <w:ilvl w:val="0"/>
+          <w:numId w:val="33"/>
+        </w:numPr>
+      </w:pPr>
+      <w:proofErr w:type="spellStart"/>
+      <w:r>
+        <w:t>ObjectOutputStream</w:t>
+      </w:r>
+      <w:proofErr w:type="spellEnd"/>
+      <w:r>
+        <w:t xml:space="preserve"> </w:t>
+      </w:r>
+      <w:proofErr w:type="gramStart"/>
+      <w:r>
+        <w:t>take</w:t>
+      </w:r>
+      <w:proofErr w:type="gramEnd"/>
+      <w:r>
+        <w:t xml:space="preserve"> </w:t>
+      </w:r>
+      <w:proofErr w:type="gramStart"/>
+      <w:r>
+        <w:t>object</w:t>
+      </w:r>
+      <w:proofErr w:type="gramEnd"/>
+      <w:r>
+        <w:t xml:space="preserve"> and </w:t>
+      </w:r>
+      <w:proofErr w:type="gramStart"/>
+      <w:r>
+        <w:t>convert</w:t>
+      </w:r>
+      <w:proofErr w:type="gramEnd"/>
+      <w:r>
+        <w:t xml:space="preserve"> </w:t>
+      </w:r>
+      <w:proofErr w:type="gramStart"/>
+      <w:r>
+        <w:t>it</w:t>
+      </w:r>
+      <w:proofErr w:type="gramEnd"/>
+      <w:r>
+        <w:t xml:space="preserve"> into binary data.</w:t>
+      </w:r>
+    </w:p>
+    <w:p>
+      <w:pPr>
+        <w:pStyle w:val="ListParagraph"/>
+        <w:numPr>
+          <w:ilvl w:val="0"/>
+          <w:numId w:val="33"/>
+        </w:numPr>
+      </w:pPr>
+      <w:proofErr w:type="spellStart"/>
+      <w:r>
+        <w:t>FileOutputStream</w:t>
+      </w:r>
+      <w:proofErr w:type="spellEnd"/>
+      <w:r>
+        <w:t xml:space="preserve"> write binary data to the file.</w:t>
+      </w:r>
+    </w:p>
+    <w:p>
+      <w:pPr>
+        <w:pStyle w:val="ListParagraph"/>
+        <w:numPr>
+          <w:ilvl w:val="0"/>
+          <w:numId w:val="33"/>
+        </w:numPr>
+      </w:pPr>
+      <w:proofErr w:type="spellStart"/>
+      <w:r>
+        <w:t>OOS.writeObject</w:t>
+      </w:r>
+      <w:proofErr w:type="spellEnd"/>
+      <w:r>
+        <w:t>(obj</w:t>
+      </w:r>
+      <w:proofErr w:type="gramStart"/>
+      <w:r>
+        <w:t>);</w:t>
+      </w:r>
+      <w:proofErr w:type="gramEnd"/>
+    </w:p>
+    <w:p/>
+    <w:p>
+      <w:pPr>
+        <w:rPr>
+          <w:rStyle w:val="Sub-headingChar"/>
+        </w:rPr>
+      </w:pPr>
+      <w:r>
+        <w:rPr>
+          <w:rStyle w:val="Sub-headingChar"/>
+        </w:rPr>
+        <w:t>Des</w:t>
+      </w:r>
+      <w:r>
+        <w:rPr>
+          <w:rStyle w:val="Sub-headingChar"/>
+        </w:rPr>
+        <w:t>erialization</w:t>
+      </w:r>
+      <w:r>
+        <w:rPr>
+          <w:rStyle w:val="Sub-headingChar"/>
+        </w:rPr>
+        <w:t>:</w:t>
+      </w:r>
+    </w:p>
+    <w:p>
+      <w:r>
+        <w:t>We’ve to convert a</w:t>
+      </w:r>
+      <w:r>
+        <w:t xml:space="preserve"> file to a</w:t>
+      </w:r>
+      <w:r>
+        <w:t>n object (binary data). Thus,</w:t>
+      </w:r>
+    </w:p>
+    <w:p>
+      <w:pPr>
+        <w:pStyle w:val="ListParagraph"/>
+        <w:numPr>
+          <w:ilvl w:val="0"/>
+          <w:numId w:val="33"/>
+        </w:numPr>
+      </w:pPr>
+      <w:proofErr w:type="spellStart"/>
+      <w:r>
+        <w:lastRenderedPageBreak/>
+        <w:t>ObjectInputStream</w:t>
+      </w:r>
+      <w:proofErr w:type="spellEnd"/>
+      <w:r>
+        <w:t xml:space="preserve"> </w:t>
+      </w:r>
+      <w:r>
+        <w:t>(new</w:t>
+      </w:r>
+      <w:r>
+        <w:t xml:space="preserve"> </w:t>
+      </w:r>
+      <w:proofErr w:type="spellStart"/>
+      <w:r>
+        <w:t>FileInputStream</w:t>
+      </w:r>
+      <w:proofErr w:type="spellEnd"/>
+      <w:r>
+        <w:t>)</w:t>
+      </w:r>
+    </w:p>
+    <w:p>
+      <w:pPr>
+        <w:pStyle w:val="ListParagraph"/>
+        <w:numPr>
+          <w:ilvl w:val="0"/>
+          <w:numId w:val="33"/>
+        </w:numPr>
+      </w:pPr>
+      <w:proofErr w:type="spellStart"/>
+      <w:r>
+        <w:t>OIS.readObject</w:t>
+      </w:r>
+      <w:proofErr w:type="spellEnd"/>
+      <w:r>
+        <w:t>()</w:t>
+      </w:r>
+    </w:p>
+    <w:p/>
+    <w:p>
+      <w:r>
         <w:t>It is used for distributed computing.</w:t>
       </w:r>
     </w:p>
@@ -14166,7 +14492,6 @@
     <w:p/>
     <w:p>
       <w:r>
-        <w:lastRenderedPageBreak/>
         <w:t xml:space="preserve">By default, JVM runs a thread always – </w:t>
       </w:r>
       <w:proofErr w:type="gramStart"/>
@@ -14277,6 +14602,7 @@
         </w:numPr>
       </w:pPr>
       <w:r>
+        <w:lastRenderedPageBreak/>
         <w:t>String s = new String(null);</w:t>
       </w:r>
       <w:r>
@@ -14474,9 +14800,6 @@
       </w:r>
       <w:r>
         <w:br/>
-      </w:r>
-      <w:r>
-        <w:lastRenderedPageBreak/>
         <w:t xml:space="preserve">Animal a2 = new </w:t>
       </w:r>
       <w:proofErr w:type="gramStart"/>
@@ -15017,6 +15340,7 @@
           <w:szCs w:val="28"/>
           <w14:ligatures w14:val="none"/>
         </w:rPr>
+        <w:lastRenderedPageBreak/>
         <w:t>}</w:t>
       </w:r>
     </w:p>
@@ -16281,7 +16605,6 @@
         <w:ind w:firstLine="360"/>
       </w:pPr>
       <w:r>
-        <w:lastRenderedPageBreak/>
         <w:t>15. Collections use Wrapper Class not primitive data type.</w:t>
       </w:r>
     </w:p>
@@ -16394,6 +16717,7 @@
     </w:p>
     <w:p>
       <w:r>
+        <w:lastRenderedPageBreak/>
         <w:t>Step 4: Create connection object.</w:t>
       </w:r>
     </w:p>
@@ -16522,6 +16846,134 @@
       </w:r>
     </w:p>
     <w:p/>
+    <w:p>
+      <w:pPr>
+        <w:jc w:val="center"/>
+        <w:rPr>
+          <w:b/>
+          <w:bCs/>
+        </w:rPr>
+      </w:pPr>
+      <w:r>
+        <w:rPr>
+          <w:b/>
+          <w:bCs/>
+        </w:rPr>
+        <w:t>21/01/2026</w:t>
+      </w:r>
+    </w:p>
+    <w:p>
+      <w:pPr>
+        <w:pStyle w:val="ListParagraph"/>
+        <w:numPr>
+          <w:ilvl w:val="0"/>
+          <w:numId w:val="33"/>
+        </w:numPr>
+      </w:pPr>
+      <w:r>
+        <w:t>Web servers</w:t>
+      </w:r>
+      <w:r>
+        <w:t xml:space="preserve"> - </w:t>
+      </w:r>
+      <w:proofErr w:type="spellStart"/>
+      <w:r>
+        <w:t>loadbalancer</w:t>
+      </w:r>
+      <w:proofErr w:type="spellEnd"/>
+      <w:r>
+        <w:t xml:space="preserve">, </w:t>
+      </w:r>
+      <w:proofErr w:type="gramStart"/>
+      <w:r>
+        <w:t xml:space="preserve">Web </w:t>
+      </w:r>
+      <w:r>
+        <w:t xml:space="preserve"> container</w:t>
+      </w:r>
+      <w:proofErr w:type="gramEnd"/>
+      <w:r>
+        <w:t xml:space="preserve"> – tomcat (servlet), application server </w:t>
+      </w:r>
+      <w:r>
+        <w:t xml:space="preserve">web applications, transaction mgmt., batch processing, </w:t>
+      </w:r>
+      <w:proofErr w:type="spellStart"/>
+      <w:r>
+        <w:t>jdbc</w:t>
+      </w:r>
+      <w:proofErr w:type="spellEnd"/>
+      <w:r>
+        <w:t xml:space="preserve"> template, </w:t>
+      </w:r>
+      <w:proofErr w:type="spellStart"/>
+      <w:r>
+        <w:t>jpa</w:t>
+      </w:r>
+      <w:proofErr w:type="spellEnd"/>
+      <w:r>
+        <w:t xml:space="preserve"> hibernate architecture, exception wrapping &amp; rethrowing</w:t>
+      </w:r>
+      <w:r>
+        <w:t xml:space="preserve">, </w:t>
+      </w:r>
+      <w:proofErr w:type="spellStart"/>
+      <w:r>
+        <w:t>Ratelimiting</w:t>
+      </w:r>
+      <w:proofErr w:type="spellEnd"/>
+      <w:r>
+        <w:t xml:space="preserve">, </w:t>
+      </w:r>
+      <w:proofErr w:type="spellStart"/>
+      <w:r>
+        <w:t>DataAccessException</w:t>
+      </w:r>
+      <w:proofErr w:type="spellEnd"/>
+      <w:r>
+        <w:t xml:space="preserve">, Spring Framework – basic, sticky session – stateful &amp; stateless application, Bottleneck </w:t>
+      </w:r>
+      <w:proofErr w:type="spellStart"/>
+      <w:r>
+        <w:t>happends</w:t>
+      </w:r>
+      <w:proofErr w:type="spellEnd"/>
+      <w:r>
+        <w:t xml:space="preserve"> in </w:t>
+      </w:r>
+      <w:proofErr w:type="spellStart"/>
+      <w:r>
+        <w:t>db</w:t>
+      </w:r>
+      <w:proofErr w:type="spellEnd"/>
+      <w:r>
+        <w:t xml:space="preserve"> layer, </w:t>
+      </w:r>
+    </w:p>
+    <w:p>
+      <w:pPr>
+        <w:pStyle w:val="ListParagraph"/>
+        <w:numPr>
+          <w:ilvl w:val="0"/>
+          <w:numId w:val="33"/>
+        </w:numPr>
+      </w:pPr>
+      <w:r>
+        <w:t>Transaction mgmt. – implicit, declarative</w:t>
+      </w:r>
+    </w:p>
+    <w:p>
+      <w:pPr>
+        <w:pStyle w:val="ListParagraph"/>
+        <w:numPr>
+          <w:ilvl w:val="0"/>
+          <w:numId w:val="33"/>
+        </w:numPr>
+      </w:pPr>
+      <w:r>
+        <w:t>JDBC flags – isolation levels</w:t>
+      </w:r>
+    </w:p>
     <w:sectPr>
       <w:headerReference w:type="even" r:id="rId11"/>
       <w:headerReference w:type="default" r:id="rId12"/>
@@ -22222,7 +22674,7 @@
   <w:style w:type="paragraph" w:default="1" w:styleId="Normal">
     <w:name w:val="Normal"/>
     <w:qFormat/>
-    <w:rsid w:val="00797958"/>
+    <w:rsid w:val="002E01ED"/>
   </w:style>
   <w:style w:type="paragraph" w:styleId="Heading1">
     <w:name w:val="heading 1"/>

</xml_diff>

<commit_message>
Assignment 3 Module 2 Done
</commit_message>
<xml_diff>
--- a/Notes.docx
+++ b/Notes.docx
@@ -13519,33 +13519,33 @@
         </w:numPr>
       </w:pPr>
       <w:r>
+        <w:t xml:space="preserve">If you still override; write </w:t>
+      </w:r>
+      <w:proofErr w:type="spellStart"/>
+      <w:proofErr w:type="gramStart"/>
+      <w:r>
+        <w:t>super.start</w:t>
+      </w:r>
+      <w:proofErr w:type="spellEnd"/>
+      <w:proofErr w:type="gramEnd"/>
+      <w:r>
+        <w:t>(); so that the thread creation is done.</w:t>
+      </w:r>
+    </w:p>
+    <w:p>
+      <w:pPr>
+        <w:pStyle w:val="ListParagraph"/>
+        <w:numPr>
+          <w:ilvl w:val="0"/>
+          <w:numId w:val="33"/>
+        </w:numPr>
+      </w:pPr>
+      <w:proofErr w:type="gramStart"/>
+      <w:r>
+        <w:rPr>
+          <w:rStyle w:val="JustsoyouknowChar"/>
+        </w:rPr>
         <w:lastRenderedPageBreak/>
-        <w:t xml:space="preserve">If you still override; write </w:t>
-      </w:r>
-      <w:proofErr w:type="spellStart"/>
-      <w:proofErr w:type="gramStart"/>
-      <w:r>
-        <w:t>super.start</w:t>
-      </w:r>
-      <w:proofErr w:type="spellEnd"/>
-      <w:proofErr w:type="gramEnd"/>
-      <w:r>
-        <w:t>(); so that the thread creation is done.</w:t>
-      </w:r>
-    </w:p>
-    <w:p>
-      <w:pPr>
-        <w:pStyle w:val="ListParagraph"/>
-        <w:numPr>
-          <w:ilvl w:val="0"/>
-          <w:numId w:val="33"/>
-        </w:numPr>
-      </w:pPr>
-      <w:proofErr w:type="gramStart"/>
-      <w:r>
-        <w:rPr>
-          <w:rStyle w:val="JustsoyouknowChar"/>
-        </w:rPr>
         <w:t>run(</w:t>
       </w:r>
       <w:proofErr w:type="gramEnd"/>
@@ -13984,7 +13984,6 @@
         </w:numPr>
       </w:pPr>
       <w:r>
-        <w:lastRenderedPageBreak/>
         <w:t>Thread t = new Thread(r);</w:t>
       </w:r>
       <w:r>
@@ -14113,10 +14112,7 @@
         <w:t>file supported form</w:t>
       </w:r>
       <w:r>
-        <w:t xml:space="preserve"> or network</w:t>
-      </w:r>
-      <w:r>
-        <w:t xml:space="preserve"> supported form</w:t>
+        <w:t xml:space="preserve"> or network supported form</w:t>
       </w:r>
       <w:r>
         <w:t>.</w:t>
@@ -14124,321 +14120,498 @@
     </w:p>
     <w:p>
       <w:r>
-        <w:t xml:space="preserve">The process of </w:t>
-      </w:r>
-      <w:r>
-        <w:t>reading</w:t>
-      </w:r>
-      <w:r>
-        <w:t xml:space="preserve"> the state of an object to a file is called </w:t>
+        <w:t xml:space="preserve">The process of reading the state of an object to a file is called </w:t>
       </w:r>
       <w:r>
         <w:rPr>
           <w:rStyle w:val="Sub-headingChar"/>
         </w:rPr>
-        <w:t>de</w:t>
-      </w:r>
-      <w:r>
+        <w:t>deserialization</w:t>
+      </w:r>
+      <w:r>
+        <w:t xml:space="preserve">. In other words, it is the process of converting </w:t>
+      </w:r>
+      <w:r>
+        <w:t>an object from network supported form or</w:t>
+      </w:r>
+      <w:r>
+        <w:t xml:space="preserve"> file supported form to java supported form.</w:t>
+      </w:r>
+    </w:p>
+    <w:p>
+      <w:pPr>
         <w:rPr>
           <w:rStyle w:val="Sub-headingChar"/>
         </w:rPr>
-        <w:t>serialization</w:t>
-      </w:r>
+      </w:pPr>
+      <w:r>
+        <w:rPr>
+          <w:rStyle w:val="Sub-headingChar"/>
+        </w:rPr>
+        <w:t>S</w:t>
+      </w:r>
+      <w:r>
+        <w:rPr>
+          <w:rStyle w:val="Sub-headingChar"/>
+        </w:rPr>
+        <w:t>erialization</w:t>
+      </w:r>
+      <w:r>
+        <w:rPr>
+          <w:rStyle w:val="Sub-headingChar"/>
+        </w:rPr>
+        <w:t>:</w:t>
+      </w:r>
+    </w:p>
+    <w:p>
+      <w:proofErr w:type="gramStart"/>
+      <w:r>
+        <w:t>We’ve</w:t>
+      </w:r>
+      <w:proofErr w:type="gramEnd"/>
+      <w:r>
+        <w:t xml:space="preserve"> to convert an object (binary data) to a file. Thus,</w:t>
+      </w:r>
+    </w:p>
+    <w:p>
+      <w:pPr>
+        <w:pStyle w:val="ListParagraph"/>
+        <w:numPr>
+          <w:ilvl w:val="0"/>
+          <w:numId w:val="33"/>
+        </w:numPr>
+      </w:pPr>
+      <w:proofErr w:type="spellStart"/>
+      <w:proofErr w:type="gramStart"/>
+      <w:r>
+        <w:t>ObjectOutputStream</w:t>
+      </w:r>
+      <w:proofErr w:type="spellEnd"/>
+      <w:r>
+        <w:t>(</w:t>
+      </w:r>
+      <w:proofErr w:type="gramEnd"/>
+      <w:r>
+        <w:t xml:space="preserve">new </w:t>
+      </w:r>
+      <w:proofErr w:type="spellStart"/>
+      <w:r>
+        <w:t>FileOutputStream</w:t>
+      </w:r>
+      <w:proofErr w:type="spellEnd"/>
+      <w:r>
+        <w:t>)</w:t>
+      </w:r>
+    </w:p>
+    <w:p>
+      <w:pPr>
+        <w:pStyle w:val="ListParagraph"/>
+        <w:numPr>
+          <w:ilvl w:val="0"/>
+          <w:numId w:val="33"/>
+        </w:numPr>
+      </w:pPr>
+      <w:proofErr w:type="spellStart"/>
+      <w:r>
+        <w:t>ObjectOutputStream</w:t>
+      </w:r>
+      <w:proofErr w:type="spellEnd"/>
+      <w:r>
+        <w:t xml:space="preserve"> </w:t>
+      </w:r>
+      <w:proofErr w:type="gramStart"/>
+      <w:r>
+        <w:t>take</w:t>
+      </w:r>
+      <w:proofErr w:type="gramEnd"/>
+      <w:r>
+        <w:t xml:space="preserve"> </w:t>
+      </w:r>
+      <w:proofErr w:type="gramStart"/>
+      <w:r>
+        <w:t>object</w:t>
+      </w:r>
+      <w:proofErr w:type="gramEnd"/>
+      <w:r>
+        <w:t xml:space="preserve"> and </w:t>
+      </w:r>
+      <w:proofErr w:type="gramStart"/>
+      <w:r>
+        <w:t>convert</w:t>
+      </w:r>
+      <w:proofErr w:type="gramEnd"/>
+      <w:r>
+        <w:t xml:space="preserve"> </w:t>
+      </w:r>
+      <w:proofErr w:type="gramStart"/>
+      <w:r>
+        <w:t>it</w:t>
+      </w:r>
+      <w:proofErr w:type="gramEnd"/>
+      <w:r>
+        <w:t xml:space="preserve"> into binary data.</w:t>
+      </w:r>
+    </w:p>
+    <w:p>
+      <w:pPr>
+        <w:pStyle w:val="ListParagraph"/>
+        <w:numPr>
+          <w:ilvl w:val="0"/>
+          <w:numId w:val="33"/>
+        </w:numPr>
+      </w:pPr>
+      <w:proofErr w:type="spellStart"/>
+      <w:r>
+        <w:t>FileOutputStream</w:t>
+      </w:r>
+      <w:proofErr w:type="spellEnd"/>
+      <w:r>
+        <w:t xml:space="preserve"> write binary data to the file.</w:t>
+      </w:r>
+    </w:p>
+    <w:p>
+      <w:pPr>
+        <w:pStyle w:val="ListParagraph"/>
+        <w:numPr>
+          <w:ilvl w:val="0"/>
+          <w:numId w:val="33"/>
+        </w:numPr>
+      </w:pPr>
+      <w:proofErr w:type="spellStart"/>
+      <w:r>
+        <w:t>OOS.writeObject</w:t>
+      </w:r>
+      <w:proofErr w:type="spellEnd"/>
+      <w:r>
+        <w:t>(obj</w:t>
+      </w:r>
+      <w:proofErr w:type="gramStart"/>
+      <w:r>
+        <w:t>);</w:t>
+      </w:r>
+      <w:proofErr w:type="gramEnd"/>
+    </w:p>
+    <w:p/>
+    <w:p>
+      <w:pPr>
+        <w:rPr>
+          <w:rStyle w:val="Sub-headingChar"/>
+        </w:rPr>
+      </w:pPr>
+      <w:r>
+        <w:rPr>
+          <w:rStyle w:val="Sub-headingChar"/>
+        </w:rPr>
+        <w:t>Des</w:t>
+      </w:r>
+      <w:r>
+        <w:rPr>
+          <w:rStyle w:val="Sub-headingChar"/>
+        </w:rPr>
+        <w:t>erialization</w:t>
+      </w:r>
+      <w:r>
+        <w:rPr>
+          <w:rStyle w:val="Sub-headingChar"/>
+        </w:rPr>
+        <w:t>:</w:t>
+      </w:r>
+    </w:p>
+    <w:p>
+      <w:r>
+        <w:t>We’ve to convert a file to an object (binary data). Thus,</w:t>
+      </w:r>
+    </w:p>
+    <w:p>
+      <w:pPr>
+        <w:pStyle w:val="ListParagraph"/>
+        <w:numPr>
+          <w:ilvl w:val="0"/>
+          <w:numId w:val="33"/>
+        </w:numPr>
+      </w:pPr>
+      <w:proofErr w:type="spellStart"/>
+      <w:r>
+        <w:t>ObjectInputStream</w:t>
+      </w:r>
+      <w:proofErr w:type="spellEnd"/>
+      <w:r>
+        <w:t xml:space="preserve"> </w:t>
+      </w:r>
+      <w:r>
+        <w:t>(new</w:t>
+      </w:r>
+      <w:r>
+        <w:t xml:space="preserve"> </w:t>
+      </w:r>
+      <w:proofErr w:type="spellStart"/>
+      <w:r>
+        <w:t>FileInputStream</w:t>
+      </w:r>
+      <w:proofErr w:type="spellEnd"/>
+      <w:r>
+        <w:t>)</w:t>
+      </w:r>
+    </w:p>
+    <w:p>
+      <w:pPr>
+        <w:pStyle w:val="ListParagraph"/>
+        <w:numPr>
+          <w:ilvl w:val="0"/>
+          <w:numId w:val="33"/>
+        </w:numPr>
+      </w:pPr>
+      <w:proofErr w:type="spellStart"/>
+      <w:r>
+        <w:t>OIS.readObject</w:t>
+      </w:r>
+      <w:proofErr w:type="spellEnd"/>
+      <w:r>
+        <w:t>()</w:t>
+      </w:r>
+    </w:p>
+    <w:p/>
+    <w:p>
+      <w:r>
+        <w:lastRenderedPageBreak/>
+        <w:t xml:space="preserve">You can only serialize the classes which implements Serializable. Trying to serialize a non-serializable class, you’ll get </w:t>
+      </w:r>
+      <w:proofErr w:type="spellStart"/>
+      <w:r>
+        <w:rPr>
+          <w:rStyle w:val="Sub-headingChar"/>
+        </w:rPr>
+        <w:t>NotSerializableException</w:t>
+      </w:r>
+      <w:proofErr w:type="spellEnd"/>
       <w:r>
         <w:t>.</w:t>
       </w:r>
-      <w:r>
-        <w:t xml:space="preserve"> </w:t>
-      </w:r>
-      <w:r>
-        <w:t xml:space="preserve">In other words, it is the process of converting </w:t>
-      </w:r>
-      <w:r>
-        <w:t>an object from net</w:t>
-      </w:r>
-      <w:r>
-        <w:t>work supported form</w:t>
-      </w:r>
-      <w:r>
-        <w:t xml:space="preserve"> or</w:t>
-      </w:r>
-      <w:r>
-        <w:t xml:space="preserve"> </w:t>
-      </w:r>
-      <w:r>
-        <w:t xml:space="preserve">file </w:t>
-      </w:r>
-      <w:r>
-        <w:t>supported form to java supported form.</w:t>
-      </w:r>
-    </w:p>
-    <w:p>
-      <w:pPr>
+    </w:p>
+    <w:p>
+      <w:r>
+        <w:t xml:space="preserve">Serializable is an </w:t>
+      </w:r>
+      <w:proofErr w:type="gramStart"/>
+      <w:r>
+        <w:t>interface is</w:t>
+      </w:r>
+      <w:proofErr w:type="gramEnd"/>
+      <w:r>
+        <w:t xml:space="preserve"> present in java.io. It doesn’t have any methods.</w:t>
+      </w:r>
+    </w:p>
+    <w:p>
+      <w:r>
+        <w:t xml:space="preserve">An interface which </w:t>
+      </w:r>
+      <w:proofErr w:type="gramStart"/>
+      <w:r>
+        <w:t>doesn’t can</w:t>
+      </w:r>
+      <w:proofErr w:type="gramEnd"/>
+      <w:r>
+        <w:t xml:space="preserve"> contain any method is called </w:t>
+      </w:r>
+      <w:r>
         <w:rPr>
           <w:rStyle w:val="Sub-headingChar"/>
         </w:rPr>
-      </w:pPr>
+        <w:t>marker interface</w:t>
+      </w:r>
+      <w:r>
+        <w:t>.</w:t>
+      </w:r>
+    </w:p>
+    <w:p/>
+    <w:p>
+      <w:r>
+        <w:t>---- Training Notes---</w:t>
+      </w:r>
+    </w:p>
+    <w:p>
+      <w:r>
+        <w:t>It is used for distributed computing.</w:t>
+      </w:r>
+    </w:p>
+    <w:p>
+      <w:r>
+        <w:t>RMI – Remote Method Invocation; it is a java API used for distributed computing. For this, both servers had to be Java servers.</w:t>
+      </w:r>
+    </w:p>
+    <w:p>
       <w:r>
         <w:rPr>
           <w:rStyle w:val="Sub-headingChar"/>
         </w:rPr>
-        <w:t>S</w:t>
-      </w:r>
-      <w:r>
-        <w:rPr>
-          <w:rStyle w:val="Sub-headingChar"/>
-        </w:rPr>
-        <w:t>erialization</w:t>
-      </w:r>
-      <w:r>
-        <w:rPr>
-          <w:rStyle w:val="Sub-headingChar"/>
-        </w:rPr>
-        <w:t>:</w:t>
-      </w:r>
-    </w:p>
-    <w:p>
-      <w:proofErr w:type="gramStart"/>
-      <w:r>
-        <w:t>We’ve</w:t>
-      </w:r>
-      <w:proofErr w:type="gramEnd"/>
-      <w:r>
-        <w:t xml:space="preserve"> to convert an object (binary data) to a file. Thus,</w:t>
-      </w:r>
-    </w:p>
-    <w:p>
-      <w:pPr>
-        <w:pStyle w:val="ListParagraph"/>
-        <w:numPr>
-          <w:ilvl w:val="0"/>
-          <w:numId w:val="33"/>
-        </w:numPr>
-      </w:pPr>
+        <w:t>Serialization:</w:t>
+      </w:r>
+      <w:r>
+        <w:t xml:space="preserve"> It is the process of converting a Java object so that it can be transmitted over the internet. It is the snapshot of an object at the time of serialization.</w:t>
+      </w:r>
+    </w:p>
+    <w:p>
+      <w:pPr>
+        <w:pBdr>
+          <w:bottom w:val="single" w:sz="6" w:space="1" w:color="auto"/>
+        </w:pBdr>
+      </w:pPr>
+      <w:r>
+        <w:t>Serialization is a persistent technology.</w:t>
+      </w:r>
+    </w:p>
+    <w:p/>
+    <w:p>
+      <w:pPr>
+        <w:pStyle w:val="Highlightinsidetext"/>
+      </w:pPr>
+      <w:r>
+        <w:t>transient keyword:</w:t>
+      </w:r>
+    </w:p>
+    <w:p>
+      <w:r>
+        <w:t>While serializing, if you don’t want to save the state of a particular variable (like password), use transient with it.</w:t>
+      </w:r>
+    </w:p>
+    <w:p>
+      <w:r>
+        <w:t>You declared an instance variable transient -&gt; It won’t be serialized -&gt; When you deserialize the object and try to access that transient instance variable, you’ll get the default value of that data type. Int = 0, string = null, Boolean = false.</w:t>
+      </w:r>
+    </w:p>
+    <w:p/>
+    <w:p>
+      <w:pPr>
+        <w:pStyle w:val="Justsoyouknow"/>
+      </w:pPr>
+      <w:r>
+        <w:t>Notes:</w:t>
+      </w:r>
+    </w:p>
+    <w:p>
+      <w:pPr>
+        <w:pStyle w:val="ListParagraph"/>
+        <w:numPr>
+          <w:ilvl w:val="1"/>
+          <w:numId w:val="4"/>
+        </w:numPr>
+      </w:pPr>
+      <w:r>
+        <w:t>Static variables are not part of an object. So, when you try to serialize an object, you won’t be serializing the static variables. That means, you can only serialize instance variables. Same with transient static variables.</w:t>
+      </w:r>
+    </w:p>
+    <w:p>
+      <w:pPr>
+        <w:pStyle w:val="ListParagraph"/>
+        <w:numPr>
+          <w:ilvl w:val="1"/>
+          <w:numId w:val="4"/>
+        </w:numPr>
+      </w:pPr>
+      <w:r>
+        <w:t>Final transient variables – don’t take part in serialization.</w:t>
+      </w:r>
+    </w:p>
+    <w:p>
+      <w:pPr>
+        <w:pStyle w:val="ListParagraph"/>
+        <w:numPr>
+          <w:ilvl w:val="2"/>
+          <w:numId w:val="4"/>
+        </w:numPr>
+      </w:pPr>
+      <w:r>
+        <w:t xml:space="preserve">transient final int fin = </w:t>
+      </w:r>
+      <w:proofErr w:type="gramStart"/>
+      <w:r>
+        <w:t>1000;</w:t>
+      </w:r>
+      <w:proofErr w:type="gramEnd"/>
+    </w:p>
+    <w:p>
+      <w:pPr>
+        <w:pStyle w:val="ListParagraph"/>
+        <w:numPr>
+          <w:ilvl w:val="1"/>
+          <w:numId w:val="4"/>
+        </w:numPr>
+      </w:pPr>
+      <w:r>
+        <w:t xml:space="preserve">Final variables are </w:t>
+      </w:r>
       <w:proofErr w:type="spellStart"/>
-      <w:proofErr w:type="gramStart"/>
-      <w:r>
-        <w:t>ObjectOutputStream</w:t>
+      <w:r>
+        <w:t>reaplced</w:t>
       </w:r>
       <w:proofErr w:type="spellEnd"/>
       <w:r>
-        <w:t>(</w:t>
-      </w:r>
-      <w:proofErr w:type="gramEnd"/>
-      <w:r>
-        <w:t xml:space="preserve">new </w:t>
-      </w:r>
-      <w:proofErr w:type="spellStart"/>
-      <w:r>
-        <w:t>FileOutputStream</w:t>
-      </w:r>
-      <w:proofErr w:type="spellEnd"/>
-      <w:r>
-        <w:t>)</w:t>
-      </w:r>
-    </w:p>
-    <w:p>
-      <w:pPr>
-        <w:pStyle w:val="ListParagraph"/>
-        <w:numPr>
-          <w:ilvl w:val="0"/>
-          <w:numId w:val="33"/>
-        </w:numPr>
-      </w:pPr>
-      <w:proofErr w:type="spellStart"/>
-      <w:r>
-        <w:t>ObjectOutputStream</w:t>
-      </w:r>
-      <w:proofErr w:type="spellEnd"/>
-      <w:r>
-        <w:t xml:space="preserve"> </w:t>
-      </w:r>
-      <w:proofErr w:type="gramStart"/>
-      <w:r>
-        <w:t>take</w:t>
-      </w:r>
-      <w:proofErr w:type="gramEnd"/>
-      <w:r>
-        <w:t xml:space="preserve"> </w:t>
-      </w:r>
-      <w:proofErr w:type="gramStart"/>
-      <w:r>
-        <w:t>object</w:t>
-      </w:r>
-      <w:proofErr w:type="gramEnd"/>
-      <w:r>
-        <w:t xml:space="preserve"> and </w:t>
-      </w:r>
-      <w:proofErr w:type="gramStart"/>
-      <w:r>
-        <w:t>convert</w:t>
-      </w:r>
-      <w:proofErr w:type="gramEnd"/>
-      <w:r>
-        <w:t xml:space="preserve"> </w:t>
-      </w:r>
-      <w:proofErr w:type="gramStart"/>
-      <w:r>
-        <w:t>it</w:t>
-      </w:r>
-      <w:proofErr w:type="gramEnd"/>
-      <w:r>
-        <w:t xml:space="preserve"> into binary data.</w:t>
-      </w:r>
-    </w:p>
-    <w:p>
-      <w:pPr>
-        <w:pStyle w:val="ListParagraph"/>
-        <w:numPr>
-          <w:ilvl w:val="0"/>
-          <w:numId w:val="33"/>
-        </w:numPr>
-      </w:pPr>
-      <w:proofErr w:type="spellStart"/>
-      <w:r>
-        <w:t>FileOutputStream</w:t>
-      </w:r>
-      <w:proofErr w:type="spellEnd"/>
-      <w:r>
-        <w:t xml:space="preserve"> write binary data to the file.</w:t>
-      </w:r>
-    </w:p>
-    <w:p>
-      <w:pPr>
-        <w:pStyle w:val="ListParagraph"/>
-        <w:numPr>
-          <w:ilvl w:val="0"/>
-          <w:numId w:val="33"/>
-        </w:numPr>
-      </w:pPr>
-      <w:proofErr w:type="spellStart"/>
-      <w:r>
-        <w:t>OOS.writeObject</w:t>
-      </w:r>
-      <w:proofErr w:type="spellEnd"/>
-      <w:r>
-        <w:t>(obj</w:t>
-      </w:r>
-      <w:proofErr w:type="gramStart"/>
-      <w:r>
-        <w:t>);</w:t>
-      </w:r>
-      <w:proofErr w:type="gramEnd"/>
-    </w:p>
-    <w:p/>
-    <w:p>
-      <w:pPr>
-        <w:rPr>
-          <w:rStyle w:val="Sub-headingChar"/>
-        </w:rPr>
-      </w:pPr>
-      <w:r>
-        <w:rPr>
-          <w:rStyle w:val="Sub-headingChar"/>
-        </w:rPr>
-        <w:t>Des</w:t>
-      </w:r>
-      <w:r>
-        <w:rPr>
-          <w:rStyle w:val="Sub-headingChar"/>
-        </w:rPr>
-        <w:t>erialization</w:t>
-      </w:r>
-      <w:r>
-        <w:rPr>
-          <w:rStyle w:val="Sub-headingChar"/>
-        </w:rPr>
-        <w:t>:</w:t>
-      </w:r>
-    </w:p>
-    <w:p>
-      <w:r>
-        <w:t>We’ve to convert a</w:t>
-      </w:r>
-      <w:r>
-        <w:t xml:space="preserve"> file to a</w:t>
-      </w:r>
-      <w:r>
-        <w:t>n object (binary data). Thus,</w:t>
-      </w:r>
-    </w:p>
-    <w:p>
-      <w:pPr>
-        <w:pStyle w:val="ListParagraph"/>
-        <w:numPr>
-          <w:ilvl w:val="0"/>
-          <w:numId w:val="33"/>
-        </w:numPr>
-      </w:pPr>
-      <w:proofErr w:type="spellStart"/>
-      <w:r>
+        <w:t xml:space="preserve"> by their values at </w:t>
+      </w:r>
+      <w:proofErr w:type="gramStart"/>
+      <w:r>
+        <w:t>compile</w:t>
+      </w:r>
+      <w:proofErr w:type="gramEnd"/>
+      <w:r>
+        <w:t xml:space="preserve"> time only. Thus, final variables take part in serialization by the value directly.</w:t>
+      </w:r>
+    </w:p>
+    <w:p>
+      <w:pPr>
+        <w:pStyle w:val="ListParagraph"/>
+        <w:numPr>
+          <w:ilvl w:val="1"/>
+          <w:numId w:val="4"/>
+        </w:numPr>
+      </w:pPr>
+      <w:r>
+        <w:rPr>
+          <w:noProof/>
+        </w:rPr>
         <w:lastRenderedPageBreak/>
-        <w:t>ObjectInputStream</w:t>
-      </w:r>
-      <w:proofErr w:type="spellEnd"/>
-      <w:r>
-        <w:t xml:space="preserve"> </w:t>
-      </w:r>
-      <w:r>
-        <w:t>(new</w:t>
-      </w:r>
-      <w:r>
-        <w:t xml:space="preserve"> </w:t>
-      </w:r>
-      <w:proofErr w:type="spellStart"/>
-      <w:r>
-        <w:t>FileInputStream</w:t>
-      </w:r>
-      <w:proofErr w:type="spellEnd"/>
-      <w:r>
-        <w:t>)</w:t>
-      </w:r>
-    </w:p>
-    <w:p>
-      <w:pPr>
-        <w:pStyle w:val="ListParagraph"/>
-        <w:numPr>
-          <w:ilvl w:val="0"/>
-          <w:numId w:val="33"/>
-        </w:numPr>
-      </w:pPr>
-      <w:proofErr w:type="spellStart"/>
-      <w:r>
-        <w:t>OIS.readObject</w:t>
-      </w:r>
-      <w:proofErr w:type="spellEnd"/>
-      <w:r>
-        <w:t>()</w:t>
-      </w:r>
-    </w:p>
-    <w:p/>
-    <w:p>
-      <w:r>
-        <w:t>It is used for distributed computing.</w:t>
-      </w:r>
-    </w:p>
-    <w:p>
-      <w:r>
-        <w:t>RMI – Remote Method Invocation; it is a java API used for distributed computing. For this, both servers had to be Java servers.</w:t>
-      </w:r>
-    </w:p>
-    <w:p>
-      <w:r>
-        <w:rPr>
-          <w:rStyle w:val="Sub-headingChar"/>
-        </w:rPr>
-        <w:t>Serialization:</w:t>
-      </w:r>
-      <w:r>
-        <w:t xml:space="preserve"> It is the process of converting a Java object so that it can be transmitted over the internet. It is the snapshot of an object at the time of serialization.</w:t>
-      </w:r>
-    </w:p>
-    <w:p>
-      <w:r>
-        <w:t>Serialization is a persistent technology.</w:t>
-      </w:r>
-    </w:p>
-    <w:p/>
+        <w:drawing>
+          <wp:inline distT="0" distB="0" distL="0" distR="0" wp14:anchorId="2A8C3CB8" wp14:editId="5A46F5B5">
+            <wp:extent cx="3763090" cy="3213100"/>
+            <wp:effectExtent l="0" t="0" r="8890" b="6350"/>
+            <wp:docPr id="482283149" name="Picture 1"/>
+            <wp:cNvGraphicFramePr>
+              <a:graphicFrameLocks xmlns:a="http://schemas.openxmlformats.org/drawingml/2006/main" noChangeAspect="1"/>
+            </wp:cNvGraphicFramePr>
+            <a:graphic xmlns:a="http://schemas.openxmlformats.org/drawingml/2006/main">
+              <a:graphicData uri="http://schemas.openxmlformats.org/drawingml/2006/picture">
+                <pic:pic xmlns:pic="http://schemas.openxmlformats.org/drawingml/2006/picture">
+                  <pic:nvPicPr>
+                    <pic:cNvPr id="482283149" name=""/>
+                    <pic:cNvPicPr/>
+                  </pic:nvPicPr>
+                  <pic:blipFill>
+                    <a:blip r:embed="rId11"/>
+                    <a:stretch>
+                      <a:fillRect/>
+                    </a:stretch>
+                  </pic:blipFill>
+                  <pic:spPr>
+                    <a:xfrm>
+                      <a:off x="0" y="0"/>
+                      <a:ext cx="3768301" cy="3217549"/>
+                    </a:xfrm>
+                    <a:prstGeom prst="rect">
+                      <a:avLst/>
+                    </a:prstGeom>
+                  </pic:spPr>
+                </pic:pic>
+              </a:graphicData>
+            </a:graphic>
+          </wp:inline>
+        </w:drawing>
+      </w:r>
+    </w:p>
+    <w:p>
+      <w:pPr>
+        <w:pStyle w:val="TopicHeading"/>
+      </w:pPr>
+    </w:p>
     <w:p>
       <w:pPr>
         <w:pStyle w:val="TopicHeading"/>
@@ -14546,6 +14719,9 @@
       </w:r>
       <w:r>
         <w:br/>
+      </w:r>
+      <w:r>
+        <w:lastRenderedPageBreak/>
         <w:t xml:space="preserve">p </w:t>
       </w:r>
       <w:proofErr w:type="spellStart"/>
@@ -14602,7 +14778,6 @@
         </w:numPr>
       </w:pPr>
       <w:r>
-        <w:lastRenderedPageBreak/>
         <w:t>String s = new String(null);</w:t>
       </w:r>
       <w:r>
@@ -14933,6 +15108,7 @@
           <w:szCs w:val="28"/>
           <w14:ligatures w14:val="none"/>
         </w:rPr>
+        <w:lastRenderedPageBreak/>
         <w:t>class</w:t>
       </w:r>
       <w:r>
@@ -15340,7 +15516,6 @@
           <w:szCs w:val="28"/>
           <w14:ligatures w14:val="none"/>
         </w:rPr>
-        <w:lastRenderedPageBreak/>
         <w:t>}</w:t>
       </w:r>
     </w:p>
@@ -16623,14 +16798,973 @@
     </w:p>
     <w:p>
       <w:r>
-        <w:t xml:space="preserve">JDBC is one of the API in java. It is used to connect </w:t>
+        <w:t xml:space="preserve">With core java, you can only develop standalone applications both GUI (Calculator) and CUI (java program) based. But to build a web application (which can be accessed over the internet worldwide, Gmail), you need adv java. Advanced Java includes JDBC, Servlets, JSPs. </w:t>
+      </w:r>
+    </w:p>
+    <w:p>
+      <w:pPr>
+        <w:rPr>
+          <w:rStyle w:val="HighlightinsidetextChar"/>
+        </w:rPr>
+      </w:pPr>
+      <w:r>
+        <w:rPr>
+          <w:rStyle w:val="HighlightinsidetextChar"/>
+        </w:rPr>
+        <w:lastRenderedPageBreak/>
+        <w:t>C</w:t>
+      </w:r>
+      <w:r>
+        <w:rPr>
+          <w:rStyle w:val="HighlightinsidetextChar"/>
+        </w:rPr>
+        <w:t>onsider an Example:</w:t>
+      </w:r>
+    </w:p>
+    <w:p>
+      <w:r>
+        <w:t>A login system is there, which contains:</w:t>
+      </w:r>
+    </w:p>
+    <w:p>
+      <w:pPr>
+        <w:pStyle w:val="ListParagraph"/>
+        <w:numPr>
+          <w:ilvl w:val="1"/>
+          <w:numId w:val="4"/>
+        </w:numPr>
+      </w:pPr>
+      <w:r>
+        <w:t>A login page</w:t>
+      </w:r>
+    </w:p>
+    <w:p>
+      <w:pPr>
+        <w:pStyle w:val="ListParagraph"/>
+        <w:numPr>
+          <w:ilvl w:val="1"/>
+          <w:numId w:val="4"/>
+        </w:numPr>
+      </w:pPr>
+      <w:r>
+        <w:t>A server for validating credentials</w:t>
+      </w:r>
+    </w:p>
+    <w:p>
+      <w:pPr>
+        <w:pStyle w:val="ListParagraph"/>
+        <w:numPr>
+          <w:ilvl w:val="1"/>
+          <w:numId w:val="4"/>
+        </w:numPr>
+      </w:pPr>
+      <w:r>
+        <w:t xml:space="preserve">A database </w:t>
       </w:r>
       <w:proofErr w:type="spellStart"/>
       <w:r>
+        <w:t>wjere</w:t>
+      </w:r>
+      <w:proofErr w:type="spellEnd"/>
+      <w:r>
+        <w:t xml:space="preserve"> the registered credentials are stored.</w:t>
+      </w:r>
+    </w:p>
+    <w:p>
+      <w:pPr>
+        <w:pStyle w:val="ListParagraph"/>
+        <w:numPr>
+          <w:ilvl w:val="1"/>
+          <w:numId w:val="4"/>
+        </w:numPr>
+      </w:pPr>
+      <w:proofErr w:type="gramStart"/>
+      <w:r>
+        <w:t>A login</w:t>
+      </w:r>
+      <w:proofErr w:type="gramEnd"/>
+      <w:r>
+        <w:t xml:space="preserve"> successful page.</w:t>
+      </w:r>
+    </w:p>
+    <w:p>
+      <w:pPr>
+        <w:pStyle w:val="ListParagraph"/>
+        <w:numPr>
+          <w:ilvl w:val="1"/>
+          <w:numId w:val="4"/>
+        </w:numPr>
+      </w:pPr>
+      <w:proofErr w:type="gramStart"/>
+      <w:r>
+        <w:t>A login unsuccessful</w:t>
+      </w:r>
+      <w:proofErr w:type="gramEnd"/>
+      <w:r>
+        <w:t xml:space="preserve"> page.</w:t>
+      </w:r>
+    </w:p>
+    <w:p>
+      <w:r>
+        <w:rPr>
+          <w:b/>
+          <w:bCs/>
+        </w:rPr>
+        <w:t>JSP</w:t>
+      </w:r>
+      <w:r>
+        <w:rPr>
+          <w:b/>
+          <w:bCs/>
+        </w:rPr>
+        <w:t xml:space="preserve">: </w:t>
+      </w:r>
+      <w:r>
+        <w:t>Wh</w:t>
+      </w:r>
+      <w:r>
+        <w:t xml:space="preserve">at the user can see – 1, 4, 5. (For view, go for </w:t>
+      </w:r>
+      <w:proofErr w:type="spellStart"/>
+      <w:r>
+        <w:t>jsp</w:t>
+      </w:r>
+      <w:proofErr w:type="spellEnd"/>
+      <w:r>
+        <w:t xml:space="preserve"> (java server pages) – presentation logic). </w:t>
+      </w:r>
+      <w:proofErr w:type="spellStart"/>
+      <w:r>
+        <w:t>Login.jsp</w:t>
+      </w:r>
+      <w:proofErr w:type="spellEnd"/>
+      <w:r>
+        <w:t xml:space="preserve">, </w:t>
+      </w:r>
+      <w:proofErr w:type="spellStart"/>
+      <w:r>
+        <w:t>loginSuccess.jsp</w:t>
+      </w:r>
+      <w:proofErr w:type="spellEnd"/>
+      <w:r>
+        <w:t xml:space="preserve"> and </w:t>
+      </w:r>
+      <w:proofErr w:type="spellStart"/>
+      <w:r>
+        <w:t>loginFailed.jsp</w:t>
+      </w:r>
+      <w:proofErr w:type="spellEnd"/>
+      <w:r>
+        <w:t>.</w:t>
+      </w:r>
+    </w:p>
+    <w:p>
+      <w:r>
+        <w:rPr>
+          <w:b/>
+          <w:bCs/>
+        </w:rPr>
+        <w:t>Servlet</w:t>
+      </w:r>
+      <w:r>
+        <w:rPr>
+          <w:b/>
+          <w:bCs/>
+        </w:rPr>
+        <w:t>:</w:t>
+      </w:r>
+      <w:r>
+        <w:t xml:space="preserve"> The </w:t>
+      </w:r>
+      <w:proofErr w:type="gramStart"/>
+      <w:r>
+        <w:t>component</w:t>
+      </w:r>
+      <w:proofErr w:type="gramEnd"/>
+      <w:r>
+        <w:t xml:space="preserve"> which </w:t>
+      </w:r>
+      <w:proofErr w:type="gramStart"/>
+      <w:r>
+        <w:t>is doing</w:t>
+      </w:r>
+      <w:proofErr w:type="gramEnd"/>
+      <w:r>
+        <w:t xml:space="preserve"> </w:t>
+      </w:r>
+      <w:proofErr w:type="gramStart"/>
+      <w:r>
+        <w:t>processing,</w:t>
+      </w:r>
+      <w:proofErr w:type="gramEnd"/>
+      <w:r>
+        <w:t xml:space="preserve"> is servlet - 2. </w:t>
+      </w:r>
+      <w:proofErr w:type="spellStart"/>
+      <w:r>
+        <w:t>ProcessingServlet</w:t>
+      </w:r>
+      <w:proofErr w:type="spellEnd"/>
+      <w:r>
+        <w:t>.</w:t>
+      </w:r>
+    </w:p>
+    <w:p>
+      <w:r>
+        <w:rPr>
+          <w:b/>
+          <w:bCs/>
+        </w:rPr>
+        <w:t xml:space="preserve">JDBC: </w:t>
+      </w:r>
+      <w:r>
+        <w:t xml:space="preserve">To communicate with </w:t>
+      </w:r>
+      <w:proofErr w:type="spellStart"/>
+      <w:r>
         <w:t>db</w:t>
       </w:r>
       <w:proofErr w:type="spellEnd"/>
       <w:r>
+        <w:t>, use JDBC.</w:t>
+      </w:r>
+    </w:p>
+    <w:p>
+      <w:pPr>
+        <w:pStyle w:val="Sub-heading"/>
+      </w:pPr>
+      <w:r>
+        <w:br/>
+        <w:t>Editions of Java:</w:t>
+      </w:r>
+    </w:p>
+    <w:p>
+      <w:pPr>
+        <w:pStyle w:val="ListParagraph"/>
+        <w:numPr>
+          <w:ilvl w:val="1"/>
+          <w:numId w:val="33"/>
+        </w:numPr>
+      </w:pPr>
+      <w:r>
+        <w:rPr>
+          <w:b/>
+          <w:bCs/>
+        </w:rPr>
+        <w:t xml:space="preserve">Java Standard Edition (J2SE / JSE): </w:t>
+      </w:r>
+      <w:r>
+        <w:t>Core Java + JDBC</w:t>
+      </w:r>
+    </w:p>
+    <w:p>
+      <w:pPr>
+        <w:pStyle w:val="ListParagraph"/>
+        <w:numPr>
+          <w:ilvl w:val="1"/>
+          <w:numId w:val="33"/>
+        </w:numPr>
+      </w:pPr>
+      <w:r>
+        <w:rPr>
+          <w:b/>
+          <w:bCs/>
+        </w:rPr>
+        <w:t xml:space="preserve">Java Enterprise Edition (J2EE / JEE): </w:t>
+      </w:r>
+      <w:r>
+        <w:t>Servlets + JSP</w:t>
+      </w:r>
+    </w:p>
+    <w:p>
+      <w:pPr>
+        <w:pStyle w:val="ListParagraph"/>
+        <w:numPr>
+          <w:ilvl w:val="1"/>
+          <w:numId w:val="33"/>
+        </w:numPr>
+        <w:rPr>
+          <w:b/>
+          <w:bCs/>
+        </w:rPr>
+      </w:pPr>
+      <w:r>
+        <w:rPr>
+          <w:b/>
+          <w:bCs/>
+        </w:rPr>
+        <w:t>Java Micro Edition (J2ME / JME)</w:t>
+      </w:r>
+    </w:p>
+    <w:p>
+      <w:pPr>
+        <w:rPr>
+          <w:rStyle w:val="HighlightinsidetextChar"/>
+        </w:rPr>
+      </w:pPr>
+    </w:p>
+    <w:p>
+      <w:pPr>
+        <w:rPr>
+          <w:rStyle w:val="HighlightinsidetextChar"/>
+        </w:rPr>
+      </w:pPr>
+      <w:r>
+        <w:rPr>
+          <w:rStyle w:val="HighlightinsidetextChar"/>
+        </w:rPr>
+        <w:t xml:space="preserve">Components of </w:t>
+      </w:r>
+      <w:r>
+        <w:rPr>
+          <w:rStyle w:val="HighlightinsidetextChar"/>
+        </w:rPr>
+        <w:t>JDBC</w:t>
+      </w:r>
+      <w:r>
+        <w:rPr>
+          <w:rStyle w:val="HighlightinsidetextChar"/>
+        </w:rPr>
+        <w:t>:</w:t>
+      </w:r>
+    </w:p>
+    <w:p>
+      <w:pPr>
+        <w:pStyle w:val="ListParagraph"/>
+        <w:numPr>
+          <w:ilvl w:val="0"/>
+          <w:numId w:val="40"/>
+        </w:numPr>
+        <w:rPr>
+          <w:b/>
+          <w:bCs/>
+          <w:color w:val="A02B93" w:themeColor="accent5"/>
+        </w:rPr>
+      </w:pPr>
+      <w:r>
+        <w:rPr>
+          <w:b/>
+          <w:bCs/>
+        </w:rPr>
+        <w:t>Driver:</w:t>
+      </w:r>
+      <w:r>
+        <w:t xml:space="preserve"> Translates java specific calls to database specific calls (</w:t>
+      </w:r>
+      <w:proofErr w:type="spellStart"/>
+      <w:r>
+        <w:t>sql</w:t>
+      </w:r>
+      <w:proofErr w:type="spellEnd"/>
+      <w:r>
+        <w:t xml:space="preserve">, </w:t>
+      </w:r>
+      <w:proofErr w:type="spellStart"/>
+      <w:r>
+        <w:t>plsql</w:t>
+      </w:r>
+      <w:proofErr w:type="spellEnd"/>
+      <w:r>
+        <w:t>) and vice versa.</w:t>
+      </w:r>
+    </w:p>
+    <w:p>
+      <w:pPr>
+        <w:pStyle w:val="ListParagraph"/>
+        <w:numPr>
+          <w:ilvl w:val="0"/>
+          <w:numId w:val="40"/>
+        </w:numPr>
+        <w:rPr>
+          <w:b/>
+          <w:bCs/>
+          <w:color w:val="A02B93" w:themeColor="accent5"/>
+        </w:rPr>
+      </w:pPr>
+      <w:r>
+        <w:rPr>
+          <w:b/>
+          <w:bCs/>
+        </w:rPr>
+        <w:t>Connection:</w:t>
+      </w:r>
+      <w:r>
+        <w:t xml:space="preserve"> It is a n/w circuit. To establish </w:t>
+      </w:r>
+      <w:proofErr w:type="gramStart"/>
+      <w:r>
+        <w:t>connection</w:t>
+      </w:r>
+      <w:proofErr w:type="gramEnd"/>
+      <w:r>
+        <w:t xml:space="preserve"> </w:t>
+      </w:r>
+      <w:r>
+        <w:t>to</w:t>
+      </w:r>
+      <w:r>
+        <w:t xml:space="preserve"> </w:t>
+      </w:r>
+      <w:proofErr w:type="gramStart"/>
+      <w:r>
+        <w:t>database</w:t>
+      </w:r>
+      <w:proofErr w:type="gramEnd"/>
+      <w:r>
+        <w:t>.</w:t>
+      </w:r>
+    </w:p>
+    <w:p>
+      <w:pPr>
+        <w:pStyle w:val="ListParagraph"/>
+        <w:numPr>
+          <w:ilvl w:val="0"/>
+          <w:numId w:val="40"/>
+        </w:numPr>
+        <w:rPr>
+          <w:b/>
+          <w:bCs/>
+          <w:color w:val="A02B93" w:themeColor="accent5"/>
+        </w:rPr>
+      </w:pPr>
+      <w:proofErr w:type="gramStart"/>
+      <w:r>
+        <w:rPr>
+          <w:b/>
+          <w:bCs/>
+        </w:rPr>
+        <w:t>Statement Object</w:t>
+      </w:r>
+      <w:proofErr w:type="gramEnd"/>
+      <w:r>
+        <w:rPr>
+          <w:b/>
+          <w:bCs/>
+        </w:rPr>
+        <w:t>:</w:t>
+      </w:r>
+      <w:r>
+        <w:rPr>
+          <w:rStyle w:val="HighlightinsidetextChar"/>
+        </w:rPr>
+        <w:t xml:space="preserve"> </w:t>
+      </w:r>
+      <w:r>
+        <w:t xml:space="preserve">To send the query to the </w:t>
+      </w:r>
+      <w:proofErr w:type="spellStart"/>
+      <w:r>
+        <w:t>db</w:t>
+      </w:r>
+      <w:proofErr w:type="spellEnd"/>
+      <w:r>
+        <w:t xml:space="preserve"> and get the result.</w:t>
+      </w:r>
+    </w:p>
+    <w:p>
+      <w:pPr>
+        <w:pStyle w:val="ListParagraph"/>
+        <w:numPr>
+          <w:ilvl w:val="0"/>
+          <w:numId w:val="40"/>
+        </w:numPr>
+        <w:rPr>
+          <w:b/>
+          <w:bCs/>
+          <w:color w:val="A02B93" w:themeColor="accent5"/>
+        </w:rPr>
+      </w:pPr>
+      <w:r>
+        <w:rPr>
+          <w:b/>
+          <w:bCs/>
+        </w:rPr>
+        <w:t>Result Set:</w:t>
+      </w:r>
+      <w:r>
+        <w:rPr>
+          <w:b/>
+          <w:bCs/>
+          <w:color w:val="A02B93" w:themeColor="accent5"/>
+        </w:rPr>
+        <w:t xml:space="preserve"> </w:t>
+      </w:r>
+      <w:r>
+        <w:t xml:space="preserve">Result of </w:t>
+      </w:r>
+      <w:proofErr w:type="spellStart"/>
+      <w:r>
+        <w:t>sql</w:t>
+      </w:r>
+      <w:proofErr w:type="spellEnd"/>
+      <w:r>
+        <w:t xml:space="preserve"> query. Result set is provided to Java applications by Statement object.</w:t>
+      </w:r>
+    </w:p>
+    <w:p>
+      <w:pPr>
+        <w:rPr>
+          <w:rStyle w:val="HighlightinsidetextChar"/>
+        </w:rPr>
+      </w:pPr>
+    </w:p>
+    <w:p>
+      <w:pPr>
+        <w:rPr>
+          <w:rStyle w:val="HighlightinsidetextChar"/>
+        </w:rPr>
+      </w:pPr>
+      <w:r>
+        <w:rPr>
+          <w:rStyle w:val="HighlightinsidetextChar"/>
+        </w:rPr>
+        <w:t>Steps to develop JDBC application:</w:t>
+      </w:r>
+    </w:p>
+    <w:p>
+      <w:pPr>
+        <w:pStyle w:val="ListParagraph"/>
+        <w:numPr>
+          <w:ilvl w:val="0"/>
+          <w:numId w:val="43"/>
+        </w:numPr>
+        <w:rPr>
+          <w:color w:val="A02B93" w:themeColor="accent5"/>
+        </w:rPr>
+      </w:pPr>
+      <w:proofErr w:type="gramStart"/>
+      <w:r>
+        <w:t>Load</w:t>
+      </w:r>
+      <w:proofErr w:type="gramEnd"/>
+      <w:r>
+        <w:t xml:space="preserve"> and register driver.</w:t>
+      </w:r>
+    </w:p>
+    <w:p>
+      <w:pPr>
+        <w:pStyle w:val="ListParagraph"/>
+        <w:numPr>
+          <w:ilvl w:val="2"/>
+          <w:numId w:val="33"/>
+        </w:numPr>
+        <w:rPr>
+          <w:color w:val="A02B93" w:themeColor="accent5"/>
+        </w:rPr>
+      </w:pPr>
+      <w:proofErr w:type="spellStart"/>
+      <w:r>
+        <w:t>Class.forName</w:t>
+      </w:r>
+      <w:proofErr w:type="spellEnd"/>
+      <w:r>
+        <w:t>(“”</w:t>
+      </w:r>
+      <w:proofErr w:type="gramStart"/>
+      <w:r>
+        <w:t>);</w:t>
+      </w:r>
+      <w:proofErr w:type="gramEnd"/>
+    </w:p>
+    <w:p>
+      <w:pPr>
+        <w:pStyle w:val="ListParagraph"/>
+        <w:numPr>
+          <w:ilvl w:val="0"/>
+          <w:numId w:val="43"/>
+        </w:numPr>
+        <w:rPr>
+          <w:color w:val="A02B93" w:themeColor="accent5"/>
+        </w:rPr>
+      </w:pPr>
+      <w:r>
+        <w:t>Establish connection b/w java application and database.</w:t>
+      </w:r>
+    </w:p>
+    <w:p>
+      <w:pPr>
+        <w:pStyle w:val="ListParagraph"/>
+        <w:numPr>
+          <w:ilvl w:val="2"/>
+          <w:numId w:val="33"/>
+        </w:numPr>
+        <w:rPr>
+          <w:color w:val="A02B93" w:themeColor="accent5"/>
+        </w:rPr>
+      </w:pPr>
+      <w:r>
+        <w:t xml:space="preserve">Connection con = </w:t>
+      </w:r>
+      <w:proofErr w:type="spellStart"/>
+      <w:r>
+        <w:t>DriverManaget.getConnection</w:t>
+      </w:r>
+      <w:proofErr w:type="spellEnd"/>
+      <w:r>
+        <w:t>(</w:t>
+      </w:r>
+      <w:proofErr w:type="spellStart"/>
+      <w:r>
+        <w:t>url</w:t>
+      </w:r>
+      <w:proofErr w:type="spellEnd"/>
+      <w:r>
+        <w:t>, username, password</w:t>
+      </w:r>
+      <w:proofErr w:type="gramStart"/>
+      <w:r>
+        <w:t>);</w:t>
+      </w:r>
+      <w:proofErr w:type="gramEnd"/>
+      <w:r>
+        <w:t xml:space="preserve"> </w:t>
+      </w:r>
+    </w:p>
+    <w:p>
+      <w:pPr>
+        <w:pStyle w:val="ListParagraph"/>
+        <w:numPr>
+          <w:ilvl w:val="0"/>
+          <w:numId w:val="43"/>
+        </w:numPr>
+        <w:rPr>
+          <w:color w:val="A02B93" w:themeColor="accent5"/>
+        </w:rPr>
+      </w:pPr>
+      <w:r>
+        <w:t>Creation of statement object</w:t>
+      </w:r>
+      <w:r>
+        <w:t>.</w:t>
+      </w:r>
+    </w:p>
+    <w:p>
+      <w:pPr>
+        <w:pStyle w:val="ListParagraph"/>
+        <w:numPr>
+          <w:ilvl w:val="1"/>
+          <w:numId w:val="43"/>
+        </w:numPr>
+        <w:rPr>
+          <w:color w:val="A02B93" w:themeColor="accent5"/>
+        </w:rPr>
+      </w:pPr>
+      <w:r>
+        <w:lastRenderedPageBreak/>
+        <w:t xml:space="preserve">Statement </w:t>
+      </w:r>
+      <w:proofErr w:type="spellStart"/>
+      <w:r>
+        <w:t>st</w:t>
+      </w:r>
+      <w:proofErr w:type="spellEnd"/>
+      <w:r>
+        <w:t xml:space="preserve"> = </w:t>
+      </w:r>
+      <w:proofErr w:type="spellStart"/>
+      <w:proofErr w:type="gramStart"/>
+      <w:r>
+        <w:t>con.</w:t>
+      </w:r>
+      <w:r>
+        <w:t>createStatement</w:t>
+      </w:r>
+      <w:proofErr w:type="spellEnd"/>
+      <w:proofErr w:type="gramEnd"/>
+      <w:r>
+        <w:t>(</w:t>
+      </w:r>
+      <w:proofErr w:type="gramStart"/>
+      <w:r>
+        <w:t>);</w:t>
+      </w:r>
+      <w:proofErr w:type="gramEnd"/>
+    </w:p>
+    <w:p>
+      <w:pPr>
+        <w:pStyle w:val="ListParagraph"/>
+        <w:numPr>
+          <w:ilvl w:val="0"/>
+          <w:numId w:val="43"/>
+        </w:numPr>
+        <w:rPr>
+          <w:color w:val="A02B93" w:themeColor="accent5"/>
+        </w:rPr>
+      </w:pPr>
+      <w:r>
+        <w:t>Send and execute SQL query.</w:t>
+      </w:r>
+    </w:p>
+    <w:p>
+      <w:pPr>
+        <w:pStyle w:val="ListParagraph"/>
+        <w:numPr>
+          <w:ilvl w:val="1"/>
+          <w:numId w:val="43"/>
+        </w:numPr>
+        <w:rPr>
+          <w:color w:val="A02B93" w:themeColor="accent5"/>
+        </w:rPr>
+      </w:pPr>
+      <w:proofErr w:type="spellStart"/>
+      <w:r>
+        <w:t>ResultSet</w:t>
+      </w:r>
+      <w:proofErr w:type="spellEnd"/>
+      <w:r>
+        <w:t xml:space="preserve"> </w:t>
+      </w:r>
+      <w:proofErr w:type="spellStart"/>
+      <w:r>
+        <w:t>rs</w:t>
+      </w:r>
+      <w:proofErr w:type="spellEnd"/>
+      <w:r>
+        <w:t xml:space="preserve"> = </w:t>
+      </w:r>
+      <w:proofErr w:type="spellStart"/>
+      <w:proofErr w:type="gramStart"/>
+      <w:r>
+        <w:t>st.executeQuery</w:t>
+      </w:r>
+      <w:proofErr w:type="spellEnd"/>
+      <w:proofErr w:type="gramEnd"/>
+      <w:r>
+        <w:t>(“Select * from employee;”</w:t>
+      </w:r>
+      <w:proofErr w:type="gramStart"/>
+      <w:r>
+        <w:t>);</w:t>
+      </w:r>
+      <w:proofErr w:type="gramEnd"/>
+    </w:p>
+    <w:p>
+      <w:pPr>
+        <w:pStyle w:val="ListParagraph"/>
+        <w:numPr>
+          <w:ilvl w:val="0"/>
+          <w:numId w:val="43"/>
+        </w:numPr>
+        <w:rPr>
+          <w:b/>
+          <w:bCs/>
+          <w:color w:val="A02B93" w:themeColor="accent5"/>
+        </w:rPr>
+      </w:pPr>
+      <w:r>
+        <w:t xml:space="preserve">Process </w:t>
+      </w:r>
+      <w:proofErr w:type="gramStart"/>
+      <w:r>
+        <w:t>result</w:t>
+      </w:r>
+      <w:proofErr w:type="gramEnd"/>
+      <w:r>
+        <w:t xml:space="preserve"> from result set.</w:t>
+      </w:r>
+    </w:p>
+    <w:p>
+      <w:pPr>
+        <w:pStyle w:val="ListParagraph"/>
+        <w:numPr>
+          <w:ilvl w:val="1"/>
+          <w:numId w:val="43"/>
+        </w:numPr>
+        <w:rPr>
+          <w:b/>
+          <w:bCs/>
+          <w:color w:val="A02B93" w:themeColor="accent5"/>
+        </w:rPr>
+      </w:pPr>
+      <w:r>
+        <w:t>While(</w:t>
+      </w:r>
+      <w:proofErr w:type="spellStart"/>
+      <w:proofErr w:type="gramStart"/>
+      <w:r>
+        <w:t>rs.next</w:t>
+      </w:r>
+      <w:proofErr w:type="spellEnd"/>
+      <w:proofErr w:type="gramEnd"/>
+      <w:r>
+        <w:t>(</w:t>
+      </w:r>
+      <w:proofErr w:type="gramStart"/>
+      <w:r>
+        <w:t>)){</w:t>
+      </w:r>
+      <w:proofErr w:type="gramEnd"/>
+    </w:p>
+    <w:p>
+      <w:pPr>
+        <w:pStyle w:val="ListParagraph"/>
+        <w:ind w:left="2160"/>
+        <w:rPr>
+          <w:b/>
+          <w:bCs/>
+          <w:color w:val="A02B93" w:themeColor="accent5"/>
+        </w:rPr>
+      </w:pPr>
+      <w:proofErr w:type="spellStart"/>
+      <w:r>
+        <w:t>sout</w:t>
+      </w:r>
+      <w:proofErr w:type="spellEnd"/>
+      <w:r>
+        <w:t>(</w:t>
+      </w:r>
+      <w:proofErr w:type="spellStart"/>
+      <w:proofErr w:type="gramStart"/>
+      <w:r>
+        <w:t>rs.getInt</w:t>
+      </w:r>
+      <w:proofErr w:type="spellEnd"/>
+      <w:proofErr w:type="gramEnd"/>
+      <w:r>
+        <w:t xml:space="preserve">(1) + </w:t>
+      </w:r>
+      <w:proofErr w:type="gramStart"/>
+      <w:r>
+        <w:t>“ ”</w:t>
+      </w:r>
+      <w:proofErr w:type="gramEnd"/>
+      <w:r>
+        <w:t xml:space="preserve"> + </w:t>
+      </w:r>
+      <w:proofErr w:type="spellStart"/>
+      <w:proofErr w:type="gramStart"/>
+      <w:r>
+        <w:t>rs.getString</w:t>
+      </w:r>
+      <w:proofErr w:type="spellEnd"/>
+      <w:proofErr w:type="gramEnd"/>
+      <w:r>
+        <w:t xml:space="preserve">(2) + </w:t>
+      </w:r>
+      <w:proofErr w:type="gramStart"/>
+      <w:r>
+        <w:t>“ “</w:t>
+      </w:r>
+      <w:proofErr w:type="gramEnd"/>
+      <w:r>
+        <w:t xml:space="preserve"> + ……. </w:t>
+      </w:r>
+      <w:proofErr w:type="spellStart"/>
+      <w:proofErr w:type="gramStart"/>
+      <w:r>
+        <w:t>rs.getInt</w:t>
+      </w:r>
+      <w:proofErr w:type="spellEnd"/>
+      <w:proofErr w:type="gramEnd"/>
+      <w:r>
+        <w:t>(n)</w:t>
+      </w:r>
+      <w:proofErr w:type="gramStart"/>
+      <w:r>
+        <w:t>);</w:t>
+      </w:r>
+      <w:proofErr w:type="gramEnd"/>
+    </w:p>
+    <w:p>
+      <w:pPr>
+        <w:ind w:left="720" w:firstLine="720"/>
+      </w:pPr>
+      <w:r>
+        <w:t>}</w:t>
+      </w:r>
+    </w:p>
+    <w:p>
+      <w:pPr>
+        <w:pStyle w:val="ListParagraph"/>
+        <w:numPr>
+          <w:ilvl w:val="0"/>
+          <w:numId w:val="43"/>
+        </w:numPr>
+        <w:rPr>
+          <w:b/>
+          <w:bCs/>
+          <w:color w:val="A02B93" w:themeColor="accent5"/>
+        </w:rPr>
+      </w:pPr>
+      <w:r>
+        <w:t>Close the connection.</w:t>
+      </w:r>
+    </w:p>
+    <w:p>
+      <w:pPr>
+        <w:pStyle w:val="ListParagraph"/>
+        <w:numPr>
+          <w:ilvl w:val="1"/>
+          <w:numId w:val="43"/>
+        </w:numPr>
+        <w:rPr>
+          <w:rStyle w:val="HighlightinsidetextChar"/>
+        </w:rPr>
+      </w:pPr>
+      <w:proofErr w:type="spellStart"/>
+      <w:proofErr w:type="gramStart"/>
+      <w:r>
+        <w:t>con.close</w:t>
+      </w:r>
+      <w:proofErr w:type="spellEnd"/>
+      <w:proofErr w:type="gramEnd"/>
+      <w:r>
+        <w:t>(</w:t>
+      </w:r>
+      <w:proofErr w:type="gramStart"/>
+      <w:r>
+        <w:t>);</w:t>
+      </w:r>
+      <w:proofErr w:type="gramEnd"/>
+    </w:p>
+    <w:p>
+      <w:pPr>
+        <w:rPr>
+          <w:rStyle w:val="HighlightinsidetextChar"/>
+        </w:rPr>
+      </w:pPr>
+    </w:p>
+    <w:p>
+      <w:pPr>
+        <w:rPr>
+          <w:rStyle w:val="HighlightinsidetextChar"/>
+          <w:b w:val="0"/>
+          <w:bCs w:val="0"/>
+          <w:color w:val="0D0D0D" w:themeColor="text1" w:themeTint="F2"/>
+        </w:rPr>
+      </w:pPr>
+      <w:r>
+        <w:rPr>
+          <w:rStyle w:val="HighlightinsidetextChar"/>
+        </w:rPr>
+        <w:t xml:space="preserve">Notes: </w:t>
+      </w:r>
+      <w:r>
+        <w:rPr>
+          <w:rStyle w:val="HighlightinsidetextChar"/>
+          <w:b w:val="0"/>
+          <w:bCs w:val="0"/>
+          <w:color w:val="0D0D0D" w:themeColor="text1" w:themeTint="F2"/>
+        </w:rPr>
+        <w:t>As java is platform independent, it is also database independent. You just need to have drivers for different platforms.</w:t>
+      </w:r>
+    </w:p>
+    <w:p>
+      <w:r>
+        <w:rPr>
+          <w:rStyle w:val="HighlightinsidetextChar"/>
+        </w:rPr>
+        <w:t>JDBC</w:t>
+      </w:r>
+      <w:r>
+        <w:t xml:space="preserve"> is one of the API in java. It is used to connect </w:t>
+      </w:r>
+      <w:proofErr w:type="spellStart"/>
+      <w:r>
+        <w:t>db</w:t>
+      </w:r>
+      <w:proofErr w:type="spellEnd"/>
+      <w:r>
         <w:t xml:space="preserve"> – </w:t>
       </w:r>
       <w:proofErr w:type="spellStart"/>
@@ -16717,71 +17851,292 @@
     </w:p>
     <w:p>
       <w:r>
+        <w:t>Step 4: Create connection object.</w:t>
+      </w:r>
+    </w:p>
+    <w:p>
+      <w:r>
+        <w:t xml:space="preserve">Step 5: Execute </w:t>
+      </w:r>
+      <w:proofErr w:type="spellStart"/>
+      <w:r>
+        <w:t>sql</w:t>
+      </w:r>
+      <w:proofErr w:type="spellEnd"/>
+      <w:r>
+        <w:t xml:space="preserve"> statements create RS objects (Result set).</w:t>
+      </w:r>
+    </w:p>
+    <w:p>
+      <w:r>
+        <w:t>Step 6: Fetch new row.</w:t>
+      </w:r>
+    </w:p>
+    <w:p>
+      <w:r>
+        <w:t>Step 7: Manipulate data of that row.</w:t>
+      </w:r>
+    </w:p>
+    <w:p>
+      <w:r>
+        <w:t>Step 8: Close connection object.</w:t>
+      </w:r>
+    </w:p>
+    <w:p>
+      <w:proofErr w:type="spellStart"/>
+      <w:proofErr w:type="gramStart"/>
+      <w:r>
+        <w:t>executeUpdate</w:t>
+      </w:r>
+      <w:proofErr w:type="spellEnd"/>
+      <w:r>
+        <w:t>(</w:t>
+      </w:r>
+      <w:proofErr w:type="gramEnd"/>
+      <w:r>
+        <w:t xml:space="preserve">) – </w:t>
+      </w:r>
+    </w:p>
+    <w:p>
+      <w:proofErr w:type="spellStart"/>
+      <w:proofErr w:type="gramStart"/>
+      <w:r>
+        <w:t>executeQuery</w:t>
+      </w:r>
+      <w:proofErr w:type="spellEnd"/>
+      <w:r>
+        <w:t>(</w:t>
+      </w:r>
+      <w:proofErr w:type="gramEnd"/>
+      <w:r>
+        <w:t xml:space="preserve">) – It gives RS, Rs is a cursor – a pointer to first tuple </w:t>
+      </w:r>
+    </w:p>
+    <w:p/>
+    <w:p>
+      <w:pPr>
+        <w:pStyle w:val="ListParagraph"/>
+        <w:numPr>
+          <w:ilvl w:val="0"/>
+          <w:numId w:val="33"/>
+        </w:numPr>
+      </w:pPr>
+      <w:r>
+        <w:t xml:space="preserve">Statement (risk of SQL injection) vs </w:t>
+      </w:r>
+      <w:proofErr w:type="spellStart"/>
+      <w:r>
+        <w:t>PrepareStatement</w:t>
+      </w:r>
+      <w:proofErr w:type="spellEnd"/>
+      <w:r>
+        <w:t xml:space="preserve"> vs </w:t>
+      </w:r>
+      <w:proofErr w:type="spellStart"/>
+      <w:r>
+        <w:t>CallableStatement</w:t>
+      </w:r>
+      <w:proofErr w:type="spellEnd"/>
+    </w:p>
+    <w:p>
+      <w:pPr>
+        <w:pStyle w:val="ListParagraph"/>
+        <w:numPr>
+          <w:ilvl w:val="0"/>
+          <w:numId w:val="33"/>
+        </w:numPr>
+      </w:pPr>
+      <w:r>
+        <w:t>Factory Design Pattern – to hide complexity.</w:t>
+      </w:r>
+    </w:p>
+    <w:p>
+      <w:pPr>
+        <w:pStyle w:val="ListParagraph"/>
+        <w:numPr>
+          <w:ilvl w:val="0"/>
+          <w:numId w:val="33"/>
+        </w:numPr>
+      </w:pPr>
+      <w:r>
         <w:lastRenderedPageBreak/>
-        <w:t>Step 4: Create connection object.</w:t>
-      </w:r>
-    </w:p>
-    <w:p>
-      <w:r>
-        <w:t xml:space="preserve">Step 5: Execute </w:t>
+        <w:t>Use 3 tier architecture which follows MVC design.</w:t>
+      </w:r>
+    </w:p>
+    <w:p/>
+    <w:p>
+      <w:r>
+        <w:t>Dao Layer, Service Layer (Business Layer, Data Validation, Cross Cutting Concern)</w:t>
+      </w:r>
+      <w:r>
+        <w:t>, Controller Layer.</w:t>
+      </w:r>
+    </w:p>
+    <w:p>
+      <w:pPr>
+        <w:rPr>
+          <w:b/>
+          <w:bCs/>
+        </w:rPr>
+      </w:pPr>
+      <w:r>
+        <w:rPr>
+          <w:b/>
+          <w:bCs/>
+        </w:rPr>
+        <w:t>DAO (Data Access Object) Layer:</w:t>
+      </w:r>
+    </w:p>
+    <w:p>
+      <w:r>
+        <w:t>DTO (Data Transfer Object) is an object that is used to transfer the data from one layer to another.</w:t>
+      </w:r>
+    </w:p>
+    <w:p/>
+    <w:p>
+      <w:pPr>
+        <w:jc w:val="center"/>
+        <w:rPr>
+          <w:b/>
+          <w:bCs/>
+        </w:rPr>
+      </w:pPr>
+      <w:r>
+        <w:rPr>
+          <w:b/>
+          <w:bCs/>
+        </w:rPr>
+        <w:t>21/01/2026</w:t>
+      </w:r>
+    </w:p>
+    <w:p>
+      <w:pPr>
+        <w:pStyle w:val="ListParagraph"/>
+        <w:numPr>
+          <w:ilvl w:val="0"/>
+          <w:numId w:val="33"/>
+        </w:numPr>
+      </w:pPr>
+      <w:r>
+        <w:t>Web servers</w:t>
+      </w:r>
+      <w:r>
+        <w:t xml:space="preserve"> - </w:t>
       </w:r>
       <w:proofErr w:type="spellStart"/>
       <w:r>
-        <w:t>sql</w:t>
+        <w:t>loadbalancer</w:t>
       </w:r>
       <w:proofErr w:type="spellEnd"/>
       <w:r>
-        <w:t xml:space="preserve"> statements create RS objects (Result set).</w:t>
-      </w:r>
-    </w:p>
-    <w:p>
-      <w:r>
-        <w:t>Step 6: Fetch new row.</w:t>
-      </w:r>
-    </w:p>
-    <w:p>
-      <w:r>
-        <w:t>Step 7: Manipulate data of that row.</w:t>
-      </w:r>
-    </w:p>
-    <w:p>
-      <w:r>
-        <w:t>Step 8: Close connection object.</w:t>
-      </w:r>
-    </w:p>
-    <w:p>
+        <w:t xml:space="preserve">, </w:t>
+      </w:r>
+      <w:proofErr w:type="gramStart"/>
+      <w:r>
+        <w:t>Web  container</w:t>
+      </w:r>
+      <w:proofErr w:type="gramEnd"/>
+      <w:r>
+        <w:t xml:space="preserve"> – tomcat (servlet), application server </w:t>
+      </w:r>
+      <w:r>
+        <w:t xml:space="preserve">web applications, transaction mgmt., batch processing, </w:t>
+      </w:r>
       <w:proofErr w:type="spellStart"/>
-      <w:proofErr w:type="gramStart"/>
-      <w:r>
-        <w:t>executeUpdate</w:t>
+      <w:r>
+        <w:t>jdbc</w:t>
       </w:r>
       <w:proofErr w:type="spellEnd"/>
       <w:r>
-        <w:t>(</w:t>
-      </w:r>
-      <w:proofErr w:type="gramEnd"/>
-      <w:r>
-        <w:t xml:space="preserve">) – </w:t>
-      </w:r>
-    </w:p>
-    <w:p>
+        <w:t xml:space="preserve"> template, </w:t>
+      </w:r>
       <w:proofErr w:type="spellStart"/>
-      <w:proofErr w:type="gramStart"/>
-      <w:r>
-        <w:t>executeQuery</w:t>
+      <w:r>
+        <w:t>jpa</w:t>
       </w:r>
       <w:proofErr w:type="spellEnd"/>
       <w:r>
-        <w:t>(</w:t>
-      </w:r>
-      <w:proofErr w:type="gramEnd"/>
-      <w:r>
-        <w:t xml:space="preserve">) – It gives RS, Rs is a cursor – a pointer to first tuple </w:t>
+        <w:t xml:space="preserve"> hibernate architecture, exception wrapping &amp; rethrowing</w:t>
+      </w:r>
+      <w:r>
+        <w:t xml:space="preserve">, </w:t>
+      </w:r>
+      <w:proofErr w:type="spellStart"/>
+      <w:r>
+        <w:t>Ratelimiting</w:t>
+      </w:r>
+      <w:proofErr w:type="spellEnd"/>
+      <w:r>
+        <w:t xml:space="preserve">, </w:t>
+      </w:r>
+      <w:proofErr w:type="spellStart"/>
+      <w:r>
+        <w:t>DataAccessException</w:t>
+      </w:r>
+      <w:proofErr w:type="spellEnd"/>
+      <w:r>
+        <w:t xml:space="preserve">, Spring Framework – basic, sticky session – stateful &amp; stateless application, Bottleneck </w:t>
+      </w:r>
+      <w:proofErr w:type="spellStart"/>
+      <w:r>
+        <w:t>happends</w:t>
+      </w:r>
+      <w:proofErr w:type="spellEnd"/>
+      <w:r>
+        <w:t xml:space="preserve"> in </w:t>
+      </w:r>
+      <w:proofErr w:type="spellStart"/>
+      <w:r>
+        <w:t>db</w:t>
+      </w:r>
+      <w:proofErr w:type="spellEnd"/>
+      <w:r>
+        <w:t xml:space="preserve"> layer, </w:t>
+      </w:r>
+    </w:p>
+    <w:p>
+      <w:pPr>
+        <w:pStyle w:val="ListParagraph"/>
+        <w:numPr>
+          <w:ilvl w:val="0"/>
+          <w:numId w:val="33"/>
+        </w:numPr>
+      </w:pPr>
+      <w:r>
+        <w:t>Transaction mgmt. – implicit, declarative</w:t>
+      </w:r>
+    </w:p>
+    <w:p>
+      <w:pPr>
+        <w:pStyle w:val="ListParagraph"/>
+        <w:numPr>
+          <w:ilvl w:val="0"/>
+          <w:numId w:val="33"/>
+        </w:numPr>
+      </w:pPr>
+      <w:r>
+        <w:t>JDBC flags – isolation levels</w:t>
       </w:r>
     </w:p>
     <w:p/>
     <w:p>
       <w:pPr>
+        <w:jc w:val="center"/>
+        <w:rPr>
+          <w:b/>
+          <w:bCs/>
+        </w:rPr>
+      </w:pPr>
+      <w:r>
+        <w:rPr>
+          <w:b/>
+          <w:bCs/>
+        </w:rPr>
+        <w:t>22/01/2026</w:t>
+      </w:r>
+    </w:p>
+    <w:p>
+      <w:pPr>
         <w:pStyle w:val="ListParagraph"/>
         <w:numPr>
           <w:ilvl w:val="0"/>
@@ -16789,65 +18144,250 @@
         </w:numPr>
       </w:pPr>
       <w:r>
-        <w:t>Statement (risk of SQL injection) vs PrepareStatement vs CallableStatement</w:t>
-      </w:r>
-    </w:p>
-    <w:p>
-      <w:pPr>
-        <w:pStyle w:val="ListParagraph"/>
-        <w:numPr>
-          <w:ilvl w:val="0"/>
+        <w:t>Git, maven, Mockito, code quality</w:t>
+      </w:r>
+    </w:p>
+    <w:p>
+      <w:r>
+        <w:rPr>
+          <w:rStyle w:val="JustsoyouknowChar"/>
+        </w:rPr>
+        <w:t>Maven:</w:t>
+      </w:r>
+      <w:r>
+        <w:t xml:space="preserve"> </w:t>
+      </w:r>
+    </w:p>
+    <w:p>
+      <w:pPr>
+        <w:pStyle w:val="ListParagraph"/>
+        <w:numPr>
+          <w:ilvl w:val="1"/>
           <w:numId w:val="33"/>
         </w:numPr>
       </w:pPr>
       <w:r>
-        <w:t>Factory Design Pattern – to hide complexity.</w:t>
-      </w:r>
-    </w:p>
-    <w:p>
-      <w:pPr>
-        <w:pStyle w:val="ListParagraph"/>
-        <w:numPr>
-          <w:ilvl w:val="0"/>
+        <w:t>Automize</w:t>
+      </w:r>
+      <w:r>
+        <w:t xml:space="preserve"> jar file</w:t>
+      </w:r>
+      <w:r>
+        <w:t xml:space="preserve"> downloading</w:t>
+      </w:r>
+    </w:p>
+    <w:p>
+      <w:pPr>
+        <w:pStyle w:val="ListParagraph"/>
+        <w:numPr>
+          <w:ilvl w:val="1"/>
           <w:numId w:val="33"/>
         </w:numPr>
       </w:pPr>
       <w:r>
-        <w:t>Use 3 tier architecture which follows MVC design.</w:t>
+        <w:t>Handle</w:t>
+      </w:r>
+      <w:r>
+        <w:t>s</w:t>
+      </w:r>
+      <w:r>
+        <w:t xml:space="preserve"> transitive dependency</w:t>
+      </w:r>
+    </w:p>
+    <w:p>
+      <w:pPr>
+        <w:pStyle w:val="ListParagraph"/>
+        <w:numPr>
+          <w:ilvl w:val="1"/>
+          <w:numId w:val="33"/>
+        </w:numPr>
+      </w:pPr>
+      <w:r>
+        <w:t>Archetype</w:t>
+      </w:r>
+    </w:p>
+    <w:p>
+      <w:pPr>
+        <w:pStyle w:val="ListParagraph"/>
+        <w:numPr>
+          <w:ilvl w:val="0"/>
+          <w:numId w:val="33"/>
+        </w:numPr>
+      </w:pPr>
+      <w:r>
+        <w:t>Life cycle of maven(devopschool.com)</w:t>
+      </w:r>
+      <w:r>
+        <w:t xml:space="preserve"> - basic</w:t>
+      </w:r>
+    </w:p>
+    <w:p>
+      <w:pPr>
+        <w:rPr>
+          <w:rStyle w:val="JustsoyouknowChar"/>
+        </w:rPr>
+      </w:pPr>
+    </w:p>
+    <w:p>
+      <w:r>
+        <w:rPr>
+          <w:rStyle w:val="JustsoyouknowChar"/>
+        </w:rPr>
+        <w:t>Gradle</w:t>
+      </w:r>
+      <w:r>
+        <w:rPr>
+          <w:rStyle w:val="JustsoyouknowChar"/>
+        </w:rPr>
+        <w:t>:</w:t>
+      </w:r>
+      <w:r>
+        <w:t xml:space="preserve"> </w:t>
+      </w:r>
+    </w:p>
+    <w:p>
+      <w:pPr>
+        <w:pStyle w:val="ListParagraph"/>
+        <w:numPr>
+          <w:ilvl w:val="0"/>
+          <w:numId w:val="41"/>
+        </w:numPr>
+      </w:pPr>
+      <w:r>
+        <w:t xml:space="preserve">Maven </w:t>
+      </w:r>
+      <w:proofErr w:type="spellStart"/>
+      <w:r>
+        <w:t>ke</w:t>
+      </w:r>
+      <w:proofErr w:type="spellEnd"/>
+      <w:r>
+        <w:t xml:space="preserve"> </w:t>
+      </w:r>
+      <w:proofErr w:type="spellStart"/>
+      <w:r>
+        <w:t>saare</w:t>
+      </w:r>
+      <w:proofErr w:type="spellEnd"/>
+      <w:r>
+        <w:t xml:space="preserve"> </w:t>
+      </w:r>
+      <w:proofErr w:type="spellStart"/>
+      <w:r>
+        <w:t>kaam</w:t>
+      </w:r>
+      <w:proofErr w:type="spellEnd"/>
+      <w:r>
+        <w:t>.</w:t>
+      </w:r>
+    </w:p>
+    <w:p>
+      <w:pPr>
+        <w:pStyle w:val="ListParagraph"/>
+        <w:numPr>
+          <w:ilvl w:val="0"/>
+          <w:numId w:val="41"/>
+        </w:numPr>
+      </w:pPr>
+      <w:r>
+        <w:t>Writes powerful script files (written in ruby).</w:t>
       </w:r>
     </w:p>
     <w:p/>
     <w:p>
-      <w:r>
-        <w:t>Dao Layer, Service Layer (Business Layer, Data Validation, Cross Cutting Concern)</w:t>
-      </w:r>
-      <w:r>
-        <w:t>, Controller Layer.</w:t>
-      </w:r>
-    </w:p>
-    <w:p>
-      <w:pPr>
-        <w:rPr>
-          <w:b/>
-          <w:bCs/>
-        </w:rPr>
-      </w:pPr>
-      <w:r>
-        <w:rPr>
-          <w:b/>
-          <w:bCs/>
-        </w:rPr>
-        <w:t>DAO (Data Access Object) Layer:</w:t>
-      </w:r>
-    </w:p>
-    <w:p>
-      <w:r>
-        <w:t>DTO (Data Transfer Object) is an object that is used to transfer the data from one layer to another.</w:t>
+      <w:pPr>
+        <w:pStyle w:val="Justsoyouknow"/>
+      </w:pPr>
+      <w:r>
+        <w:lastRenderedPageBreak/>
+        <w:t>Log 4J:</w:t>
+      </w:r>
+    </w:p>
+    <w:p>
+      <w:pPr>
+        <w:pStyle w:val="ListParagraph"/>
+        <w:numPr>
+          <w:ilvl w:val="0"/>
+          <w:numId w:val="42"/>
+        </w:numPr>
+      </w:pPr>
+      <w:r>
+        <w:t xml:space="preserve">It is impossible to add severity levels of problems </w:t>
+      </w:r>
+      <w:proofErr w:type="gramStart"/>
+      <w:r>
+        <w:t>in</w:t>
+      </w:r>
+      <w:proofErr w:type="gramEnd"/>
+      <w:r>
+        <w:t xml:space="preserve"> </w:t>
+      </w:r>
+      <w:proofErr w:type="spellStart"/>
+      <w:r>
+        <w:t>sysout</w:t>
+      </w:r>
+      <w:proofErr w:type="spellEnd"/>
+      <w:r>
+        <w:t>. Thus, we use log4j to display errors and their levels of severity.</w:t>
       </w:r>
     </w:p>
     <w:p/>
     <w:p>
       <w:pPr>
+        <w:pStyle w:val="Justsoyouknow"/>
+      </w:pPr>
+      <w:r>
+        <w:t>Mockito:</w:t>
+      </w:r>
+    </w:p>
+    <w:p>
+      <w:pPr>
+        <w:pStyle w:val="ListParagraph"/>
+        <w:numPr>
+          <w:ilvl w:val="1"/>
+          <w:numId w:val="33"/>
+        </w:numPr>
+      </w:pPr>
+      <w:r>
+        <w:t>It is used for unit testing.</w:t>
+      </w:r>
+    </w:p>
+    <w:p>
+      <w:pPr>
+        <w:pStyle w:val="ListParagraph"/>
+        <w:numPr>
+          <w:ilvl w:val="1"/>
+          <w:numId w:val="33"/>
+        </w:numPr>
+      </w:pPr>
+      <w:r>
+        <w:t>For each layer (controller, service, dao), we make stubs using Mockito.</w:t>
+      </w:r>
+    </w:p>
+    <w:p/>
+    <w:p>
+      <w:r>
+        <w:t>TDD – test driven development</w:t>
+      </w:r>
+    </w:p>
+    <w:p>
+      <w:r>
+        <w:t>Test Environment</w:t>
+      </w:r>
+    </w:p>
+    <w:p>
+      <w:pPr>
+        <w:ind w:left="720"/>
+      </w:pPr>
+    </w:p>
+    <w:p>
+      <w:pPr>
+        <w:ind w:left="720"/>
+      </w:pPr>
+    </w:p>
+    <w:p>
+      <w:pPr>
+        <w:ind w:left="720"/>
         <w:jc w:val="center"/>
         <w:rPr>
           <w:b/>
@@ -16859,7 +18399,90 @@
           <w:b/>
           <w:bCs/>
         </w:rPr>
-        <w:t>21/01/2026</w:t>
+        <w:t>23/01/2026</w:t>
+      </w:r>
+    </w:p>
+    <w:p>
+      <w:pPr>
+        <w:pStyle w:val="TopicHeading"/>
+      </w:pPr>
+      <w:r>
+        <w:t>Java Persistence API (JPA)</w:t>
+      </w:r>
+    </w:p>
+    <w:p>
+      <w:r>
+        <w:t xml:space="preserve">ORM </w:t>
+      </w:r>
+      <w:r>
+        <w:t xml:space="preserve">– </w:t>
+      </w:r>
+      <w:r>
+        <w:t>Object Relational Mapping</w:t>
+      </w:r>
+      <w:r>
+        <w:t>.</w:t>
+      </w:r>
+    </w:p>
+    <w:p>
+      <w:r>
+        <w:t xml:space="preserve">Convert JDBC code to OO terms, you’ll get JPA (hibernate) code. Spring came after JPA (hibernate). </w:t>
+      </w:r>
+    </w:p>
+    <w:p>
+      <w:r>
+        <w:t>JPA industry has created a JPA repo (spring data) to automize the DAO layer creation process.</w:t>
+      </w:r>
+    </w:p>
+    <w:p>
+      <w:r>
+        <w:t>Spring data can work with NoSQL database too. Earlier, only RDBMS database could be used.</w:t>
+      </w:r>
+    </w:p>
+    <w:p/>
+    <w:p>
+      <w:r>
+        <w:t xml:space="preserve">Imp topics of </w:t>
+      </w:r>
+      <w:proofErr w:type="gramStart"/>
+      <w:r>
+        <w:t>hibernate:</w:t>
+      </w:r>
+      <w:proofErr w:type="gramEnd"/>
+      <w:r>
+        <w:t xml:space="preserve"> how it works, joins, n+1 problem, inheritance mapping, second level </w:t>
+      </w:r>
+      <w:proofErr w:type="gramStart"/>
+      <w:r>
+        <w:t>cache(</w:t>
+      </w:r>
+      <w:proofErr w:type="gramEnd"/>
+      <w:r>
+        <w:t>not so much imp).</w:t>
+      </w:r>
+    </w:p>
+    <w:p>
+      <w:r>
+        <w:t xml:space="preserve">Lazy loading and eager </w:t>
+      </w:r>
+      <w:proofErr w:type="spellStart"/>
+      <w:proofErr w:type="gramStart"/>
+      <w:r>
+        <w:t>fetching.dirty</w:t>
+      </w:r>
+      <w:proofErr w:type="spellEnd"/>
+      <w:proofErr w:type="gramEnd"/>
+      <w:r>
+        <w:t xml:space="preserve"> check, write behind.</w:t>
+      </w:r>
+    </w:p>
+    <w:p/>
+    <w:p>
+      <w:pPr>
+        <w:pStyle w:val="Highlightinsidetext"/>
+      </w:pPr>
+      <w:r>
+        <w:t>Dependency Injection</w:t>
       </w:r>
     </w:p>
     <w:p>
@@ -16871,116 +18494,22 @@
         </w:numPr>
       </w:pPr>
       <w:r>
-        <w:t>Web servers</w:t>
-      </w:r>
-      <w:r>
-        <w:t xml:space="preserve"> - </w:t>
-      </w:r>
-      <w:proofErr w:type="spellStart"/>
-      <w:r>
-        <w:t>loadbalancer</w:t>
-      </w:r>
-      <w:proofErr w:type="spellEnd"/>
-      <w:r>
-        <w:t xml:space="preserve">, </w:t>
-      </w:r>
-      <w:proofErr w:type="gramStart"/>
-      <w:r>
-        <w:t xml:space="preserve">Web </w:t>
-      </w:r>
-      <w:r>
-        <w:t xml:space="preserve"> container</w:t>
-      </w:r>
-      <w:proofErr w:type="gramEnd"/>
-      <w:r>
-        <w:t xml:space="preserve"> – tomcat (servlet), application server </w:t>
-      </w:r>
-      <w:r>
-        <w:t xml:space="preserve">web applications, transaction mgmt., batch processing, </w:t>
-      </w:r>
-      <w:proofErr w:type="spellStart"/>
-      <w:r>
-        <w:t>jdbc</w:t>
-      </w:r>
-      <w:proofErr w:type="spellEnd"/>
-      <w:r>
-        <w:t xml:space="preserve"> template, </w:t>
-      </w:r>
-      <w:proofErr w:type="spellStart"/>
-      <w:r>
-        <w:t>jpa</w:t>
-      </w:r>
-      <w:proofErr w:type="spellEnd"/>
-      <w:r>
-        <w:t xml:space="preserve"> hibernate architecture, exception wrapping &amp; rethrowing</w:t>
-      </w:r>
-      <w:r>
-        <w:t xml:space="preserve">, </w:t>
-      </w:r>
-      <w:proofErr w:type="spellStart"/>
-      <w:r>
-        <w:t>Ratelimiting</w:t>
-      </w:r>
-      <w:proofErr w:type="spellEnd"/>
-      <w:r>
-        <w:t xml:space="preserve">, </w:t>
-      </w:r>
-      <w:proofErr w:type="spellStart"/>
-      <w:r>
-        <w:t>DataAccessException</w:t>
-      </w:r>
-      <w:proofErr w:type="spellEnd"/>
-      <w:r>
-        <w:t xml:space="preserve">, Spring Framework – basic, sticky session – stateful &amp; stateless application, Bottleneck </w:t>
-      </w:r>
-      <w:proofErr w:type="spellStart"/>
-      <w:r>
-        <w:t>happends</w:t>
-      </w:r>
-      <w:proofErr w:type="spellEnd"/>
-      <w:r>
-        <w:t xml:space="preserve"> in </w:t>
-      </w:r>
-      <w:proofErr w:type="spellStart"/>
-      <w:r>
-        <w:t>db</w:t>
-      </w:r>
-      <w:proofErr w:type="spellEnd"/>
-      <w:r>
-        <w:t xml:space="preserve"> layer, </w:t>
-      </w:r>
-    </w:p>
-    <w:p>
-      <w:pPr>
-        <w:pStyle w:val="ListParagraph"/>
-        <w:numPr>
-          <w:ilvl w:val="0"/>
-          <w:numId w:val="33"/>
-        </w:numPr>
-      </w:pPr>
-      <w:r>
-        <w:t>Transaction mgmt. – implicit, declarative</w:t>
-      </w:r>
-    </w:p>
-    <w:p>
-      <w:pPr>
-        <w:pStyle w:val="ListParagraph"/>
-        <w:numPr>
-          <w:ilvl w:val="0"/>
-          <w:numId w:val="33"/>
-        </w:numPr>
-      </w:pPr>
-      <w:r>
-        <w:t>JDBC flags – isolation levels</w:t>
+        <w:lastRenderedPageBreak/>
+        <w:t>Application Context</w:t>
+      </w:r>
+    </w:p>
+    <w:p>
+      <w:r>
+        <w:t xml:space="preserve"> </w:t>
       </w:r>
     </w:p>
     <w:sectPr>
-      <w:headerReference w:type="even" r:id="rId11"/>
-      <w:headerReference w:type="default" r:id="rId12"/>
-      <w:footerReference w:type="even" r:id="rId13"/>
-      <w:footerReference w:type="default" r:id="rId14"/>
-      <w:headerReference w:type="first" r:id="rId15"/>
-      <w:footerReference w:type="first" r:id="rId16"/>
+      <w:headerReference w:type="even" r:id="rId12"/>
+      <w:headerReference w:type="default" r:id="rId13"/>
+      <w:footerReference w:type="even" r:id="rId14"/>
+      <w:footerReference w:type="default" r:id="rId15"/>
+      <w:headerReference w:type="first" r:id="rId16"/>
+      <w:footerReference w:type="first" r:id="rId17"/>
       <w:pgSz w:w="12240" w:h="15840"/>
       <w:pgMar w:top="1440" w:right="1440" w:bottom="1440" w:left="1440" w:header="720" w:footer="720" w:gutter="0"/>
       <w:cols w:space="720"/>
@@ -17103,6 +18632,96 @@
 <file path=word/numbering.xml><?xml version="1.0" encoding="utf-8"?>
 <w:numbering xmlns:wpc="http://schemas.microsoft.com/office/word/2010/wordprocessingCanvas" xmlns:cx="http://schemas.microsoft.com/office/drawing/2014/chartex" xmlns:cx1="http://schemas.microsoft.com/office/drawing/2015/9/8/chartex" xmlns:cx2="http://schemas.microsoft.com/office/drawing/2015/10/21/chartex" xmlns:cx3="http://schemas.microsoft.com/office/drawing/2016/5/9/chartex" xmlns:cx4="http://schemas.microsoft.com/office/drawing/2016/5/10/chartex" xmlns:cx5="http://schemas.microsoft.com/office/drawing/2016/5/11/chartex" xmlns:cx6="http://schemas.microsoft.com/office/drawing/2016/5/12/chartex" xmlns:cx7="http://schemas.microsoft.com/office/drawing/2016/5/13/chartex" xmlns:cx8="http://schemas.microsoft.com/office/drawing/2016/5/14/chartex" xmlns:mc="http://schemas.openxmlformats.org/markup-compatibility/2006" xmlns:aink="http://schemas.microsoft.com/office/drawing/2016/ink" xmlns:am3d="http://schemas.microsoft.com/office/drawing/2017/model3d" xmlns:o="urn:schemas-microsoft-com:office:office" xmlns:oel="http://schemas.microsoft.com/office/2019/extlst" xmlns:r="http://schemas.openxmlformats.org/officeDocument/2006/relationships" xmlns:m="http://schemas.openxmlformats.org/officeDocument/2006/math" xmlns:v="urn:schemas-microsoft-com:vml" xmlns:wp14="http://schemas.microsoft.com/office/word/2010/wordprocessingDrawing" xmlns:wp="http://schemas.openxmlformats.org/drawingml/2006/wordprocessingDrawing" xmlns:w10="urn:schemas-microsoft-com:office:word" xmlns:w="http://schemas.openxmlformats.org/wordprocessingml/2006/main" xmlns:w14="http://schemas.microsoft.com/office/word/2010/wordml" xmlns:w15="http://schemas.microsoft.com/office/word/2012/wordml" xmlns:w16cex="http://schemas.microsoft.com/office/word/2018/wordml/cex" xmlns:w16cid="http://schemas.microsoft.com/office/word/2016/wordml/cid" xmlns:w16="http://schemas.microsoft.com/office/word/2018/wordml" xmlns:w16du="http://schemas.microsoft.com/office/word/2023/wordml/word16du" xmlns:w16sdtdh="http://schemas.microsoft.com/office/word/2020/wordml/sdtdatahash" xmlns:w16sdtfl="http://schemas.microsoft.com/office/word/2024/wordml/sdtformatlock" xmlns:w16se="http://schemas.microsoft.com/office/word/2015/wordml/symex" xmlns:wpg="http://schemas.microsoft.com/office/word/2010/wordprocessingGroup" xmlns:wpi="http://schemas.microsoft.com/office/word/2010/wordprocessingInk" xmlns:wne="http://schemas.microsoft.com/office/word/2006/wordml" xmlns:wps="http://schemas.microsoft.com/office/word/2010/wordprocessingShape" mc:Ignorable="w14 w15 w16se w16cid w16 w16cex w16sdtdh w16sdtfl w16du wp14">
   <w:abstractNum w:abstractNumId="0" w15:restartNumberingAfterBreak="0">
+    <w:nsid w:val="03AB5CDC"/>
+    <w:multiLevelType w:val="hybridMultilevel"/>
+    <w:tmpl w:val="3F8C2A7C"/>
+    <w:lvl w:ilvl="0" w:tplc="0409000F">
+      <w:start w:val="1"/>
+      <w:numFmt w:val="decimal"/>
+      <w:lvlText w:val="%1."/>
+      <w:lvlJc w:val="left"/>
+      <w:pPr>
+        <w:ind w:left="720" w:hanging="360"/>
+      </w:pPr>
+      <w:rPr>
+        <w:rFonts w:hint="default"/>
+        <w:color w:val="auto"/>
+      </w:rPr>
+    </w:lvl>
+    <w:lvl w:ilvl="1" w:tplc="04090019" w:tentative="1">
+      <w:start w:val="1"/>
+      <w:numFmt w:val="lowerLetter"/>
+      <w:lvlText w:val="%2."/>
+      <w:lvlJc w:val="left"/>
+      <w:pPr>
+        <w:ind w:left="1440" w:hanging="360"/>
+      </w:pPr>
+    </w:lvl>
+    <w:lvl w:ilvl="2" w:tplc="0409001B" w:tentative="1">
+      <w:start w:val="1"/>
+      <w:numFmt w:val="lowerRoman"/>
+      <w:lvlText w:val="%3."/>
+      <w:lvlJc w:val="right"/>
+      <w:pPr>
+        <w:ind w:left="2160" w:hanging="180"/>
+      </w:pPr>
+    </w:lvl>
+    <w:lvl w:ilvl="3" w:tplc="0409000F" w:tentative="1">
+      <w:start w:val="1"/>
+      <w:numFmt w:val="decimal"/>
+      <w:lvlText w:val="%4."/>
+      <w:lvlJc w:val="left"/>
+      <w:pPr>
+        <w:ind w:left="2880" w:hanging="360"/>
+      </w:pPr>
+    </w:lvl>
+    <w:lvl w:ilvl="4" w:tplc="04090019" w:tentative="1">
+      <w:start w:val="1"/>
+      <w:numFmt w:val="lowerLetter"/>
+      <w:lvlText w:val="%5."/>
+      <w:lvlJc w:val="left"/>
+      <w:pPr>
+        <w:ind w:left="3600" w:hanging="360"/>
+      </w:pPr>
+    </w:lvl>
+    <w:lvl w:ilvl="5" w:tplc="0409001B" w:tentative="1">
+      <w:start w:val="1"/>
+      <w:numFmt w:val="lowerRoman"/>
+      <w:lvlText w:val="%6."/>
+      <w:lvlJc w:val="right"/>
+      <w:pPr>
+        <w:ind w:left="4320" w:hanging="180"/>
+      </w:pPr>
+    </w:lvl>
+    <w:lvl w:ilvl="6" w:tplc="0409000F" w:tentative="1">
+      <w:start w:val="1"/>
+      <w:numFmt w:val="decimal"/>
+      <w:lvlText w:val="%7."/>
+      <w:lvlJc w:val="left"/>
+      <w:pPr>
+        <w:ind w:left="5040" w:hanging="360"/>
+      </w:pPr>
+    </w:lvl>
+    <w:lvl w:ilvl="7" w:tplc="04090019" w:tentative="1">
+      <w:start w:val="1"/>
+      <w:numFmt w:val="lowerLetter"/>
+      <w:lvlText w:val="%8."/>
+      <w:lvlJc w:val="left"/>
+      <w:pPr>
+        <w:ind w:left="5760" w:hanging="360"/>
+      </w:pPr>
+    </w:lvl>
+    <w:lvl w:ilvl="8" w:tplc="0409001B" w:tentative="1">
+      <w:start w:val="1"/>
+      <w:numFmt w:val="lowerRoman"/>
+      <w:lvlText w:val="%9."/>
+      <w:lvlJc w:val="right"/>
+      <w:pPr>
+        <w:ind w:left="6480" w:hanging="180"/>
+      </w:pPr>
+    </w:lvl>
+  </w:abstractNum>
+  <w:abstractNum w:abstractNumId="1" w15:restartNumberingAfterBreak="0">
     <w:nsid w:val="03E520A2"/>
     <w:multiLevelType w:val="multilevel"/>
     <w:tmpl w:val="1880306E"/>
@@ -17251,7 +18870,7 @@
       </w:rPr>
     </w:lvl>
   </w:abstractNum>
-  <w:abstractNum w:abstractNumId="1" w15:restartNumberingAfterBreak="0">
+  <w:abstractNum w:abstractNumId="2" w15:restartNumberingAfterBreak="0">
     <w:nsid w:val="08A426B2"/>
     <w:multiLevelType w:val="multilevel"/>
     <w:tmpl w:val="486CE8C4"/>
@@ -17400,7 +19019,7 @@
       </w:rPr>
     </w:lvl>
   </w:abstractNum>
-  <w:abstractNum w:abstractNumId="2" w15:restartNumberingAfterBreak="0">
+  <w:abstractNum w:abstractNumId="3" w15:restartNumberingAfterBreak="0">
     <w:nsid w:val="10250DED"/>
     <w:multiLevelType w:val="multilevel"/>
     <w:tmpl w:val="D872170A"/>
@@ -17549,7 +19168,7 @@
       </w:rPr>
     </w:lvl>
   </w:abstractNum>
-  <w:abstractNum w:abstractNumId="3" w15:restartNumberingAfterBreak="0">
+  <w:abstractNum w:abstractNumId="4" w15:restartNumberingAfterBreak="0">
     <w:nsid w:val="131C5F89"/>
     <w:multiLevelType w:val="hybridMultilevel"/>
     <w:tmpl w:val="E37A5364"/>
@@ -17580,7 +19199,7 @@
       <w:lvlText w:val=""/>
       <w:lvlJc w:val="left"/>
       <w:pPr>
-        <w:ind w:left="2070" w:hanging="360"/>
+        <w:ind w:left="1620" w:hanging="360"/>
       </w:pPr>
       <w:rPr>
         <w:rFonts w:ascii="Wingdings" w:hAnsi="Wingdings" w:hint="default"/>
@@ -17659,7 +19278,7 @@
       </w:rPr>
     </w:lvl>
   </w:abstractNum>
-  <w:abstractNum w:abstractNumId="4" w15:restartNumberingAfterBreak="0">
+  <w:abstractNum w:abstractNumId="5" w15:restartNumberingAfterBreak="0">
     <w:nsid w:val="141F2BF6"/>
     <w:multiLevelType w:val="multilevel"/>
     <w:tmpl w:val="8B3E4718"/>
@@ -17808,7 +19427,7 @@
       </w:rPr>
     </w:lvl>
   </w:abstractNum>
-  <w:abstractNum w:abstractNumId="5" w15:restartNumberingAfterBreak="0">
+  <w:abstractNum w:abstractNumId="6" w15:restartNumberingAfterBreak="0">
     <w:nsid w:val="17CE00E0"/>
     <w:multiLevelType w:val="hybridMultilevel"/>
     <w:tmpl w:val="7A5CABEC"/>
@@ -17897,7 +19516,7 @@
       </w:pPr>
     </w:lvl>
   </w:abstractNum>
-  <w:abstractNum w:abstractNumId="6" w15:restartNumberingAfterBreak="0">
+  <w:abstractNum w:abstractNumId="7" w15:restartNumberingAfterBreak="0">
     <w:nsid w:val="18D6743A"/>
     <w:multiLevelType w:val="multilevel"/>
     <w:tmpl w:val="67F0CA5E"/>
@@ -18046,7 +19665,7 @@
       </w:rPr>
     </w:lvl>
   </w:abstractNum>
-  <w:abstractNum w:abstractNumId="7" w15:restartNumberingAfterBreak="0">
+  <w:abstractNum w:abstractNumId="8" w15:restartNumberingAfterBreak="0">
     <w:nsid w:val="24CA7FCD"/>
     <w:multiLevelType w:val="multilevel"/>
     <w:tmpl w:val="773C9D86"/>
@@ -18195,7 +19814,7 @@
       </w:rPr>
     </w:lvl>
   </w:abstractNum>
-  <w:abstractNum w:abstractNumId="8" w15:restartNumberingAfterBreak="0">
+  <w:abstractNum w:abstractNumId="9" w15:restartNumberingAfterBreak="0">
     <w:nsid w:val="25DF0C36"/>
     <w:multiLevelType w:val="hybridMultilevel"/>
     <w:tmpl w:val="7716F11E"/>
@@ -18308,7 +19927,7 @@
       </w:rPr>
     </w:lvl>
   </w:abstractNum>
-  <w:abstractNum w:abstractNumId="9" w15:restartNumberingAfterBreak="0">
+  <w:abstractNum w:abstractNumId="10" w15:restartNumberingAfterBreak="0">
     <w:nsid w:val="28155860"/>
     <w:multiLevelType w:val="multilevel"/>
     <w:tmpl w:val="40905012"/>
@@ -18421,7 +20040,7 @@
       </w:pPr>
     </w:lvl>
   </w:abstractNum>
-  <w:abstractNum w:abstractNumId="10" w15:restartNumberingAfterBreak="0">
+  <w:abstractNum w:abstractNumId="11" w15:restartNumberingAfterBreak="0">
     <w:nsid w:val="29CF36AE"/>
     <w:multiLevelType w:val="hybridMultilevel"/>
     <w:tmpl w:val="81366E18"/>
@@ -18510,7 +20129,96 @@
       </w:pPr>
     </w:lvl>
   </w:abstractNum>
-  <w:abstractNum w:abstractNumId="11" w15:restartNumberingAfterBreak="0">
+  <w:abstractNum w:abstractNumId="12" w15:restartNumberingAfterBreak="0">
+    <w:nsid w:val="31A12760"/>
+    <w:multiLevelType w:val="hybridMultilevel"/>
+    <w:tmpl w:val="B8203154"/>
+    <w:lvl w:ilvl="0" w:tplc="0409000F">
+      <w:start w:val="1"/>
+      <w:numFmt w:val="decimal"/>
+      <w:lvlText w:val="%1."/>
+      <w:lvlJc w:val="left"/>
+      <w:pPr>
+        <w:ind w:left="720" w:hanging="360"/>
+      </w:pPr>
+      <w:rPr>
+        <w:rFonts w:hint="default"/>
+      </w:rPr>
+    </w:lvl>
+    <w:lvl w:ilvl="1" w:tplc="04090019" w:tentative="1">
+      <w:start w:val="1"/>
+      <w:numFmt w:val="lowerLetter"/>
+      <w:lvlText w:val="%2."/>
+      <w:lvlJc w:val="left"/>
+      <w:pPr>
+        <w:ind w:left="1440" w:hanging="360"/>
+      </w:pPr>
+    </w:lvl>
+    <w:lvl w:ilvl="2" w:tplc="0409001B" w:tentative="1">
+      <w:start w:val="1"/>
+      <w:numFmt w:val="lowerRoman"/>
+      <w:lvlText w:val="%3."/>
+      <w:lvlJc w:val="right"/>
+      <w:pPr>
+        <w:ind w:left="2160" w:hanging="180"/>
+      </w:pPr>
+    </w:lvl>
+    <w:lvl w:ilvl="3" w:tplc="0409000F" w:tentative="1">
+      <w:start w:val="1"/>
+      <w:numFmt w:val="decimal"/>
+      <w:lvlText w:val="%4."/>
+      <w:lvlJc w:val="left"/>
+      <w:pPr>
+        <w:ind w:left="2880" w:hanging="360"/>
+      </w:pPr>
+    </w:lvl>
+    <w:lvl w:ilvl="4" w:tplc="04090019" w:tentative="1">
+      <w:start w:val="1"/>
+      <w:numFmt w:val="lowerLetter"/>
+      <w:lvlText w:val="%5."/>
+      <w:lvlJc w:val="left"/>
+      <w:pPr>
+        <w:ind w:left="3600" w:hanging="360"/>
+      </w:pPr>
+    </w:lvl>
+    <w:lvl w:ilvl="5" w:tplc="0409001B" w:tentative="1">
+      <w:start w:val="1"/>
+      <w:numFmt w:val="lowerRoman"/>
+      <w:lvlText w:val="%6."/>
+      <w:lvlJc w:val="right"/>
+      <w:pPr>
+        <w:ind w:left="4320" w:hanging="180"/>
+      </w:pPr>
+    </w:lvl>
+    <w:lvl w:ilvl="6" w:tplc="0409000F" w:tentative="1">
+      <w:start w:val="1"/>
+      <w:numFmt w:val="decimal"/>
+      <w:lvlText w:val="%7."/>
+      <w:lvlJc w:val="left"/>
+      <w:pPr>
+        <w:ind w:left="5040" w:hanging="360"/>
+      </w:pPr>
+    </w:lvl>
+    <w:lvl w:ilvl="7" w:tplc="04090019" w:tentative="1">
+      <w:start w:val="1"/>
+      <w:numFmt w:val="lowerLetter"/>
+      <w:lvlText w:val="%8."/>
+      <w:lvlJc w:val="left"/>
+      <w:pPr>
+        <w:ind w:left="5760" w:hanging="360"/>
+      </w:pPr>
+    </w:lvl>
+    <w:lvl w:ilvl="8" w:tplc="0409001B" w:tentative="1">
+      <w:start w:val="1"/>
+      <w:numFmt w:val="lowerRoman"/>
+      <w:lvlText w:val="%9."/>
+      <w:lvlJc w:val="right"/>
+      <w:pPr>
+        <w:ind w:left="6480" w:hanging="180"/>
+      </w:pPr>
+    </w:lvl>
+  </w:abstractNum>
+  <w:abstractNum w:abstractNumId="13" w15:restartNumberingAfterBreak="0">
     <w:nsid w:val="3210497C"/>
     <w:multiLevelType w:val="multilevel"/>
     <w:tmpl w:val="6762B53E"/>
@@ -18655,7 +20363,96 @@
       </w:rPr>
     </w:lvl>
   </w:abstractNum>
-  <w:abstractNum w:abstractNumId="12" w15:restartNumberingAfterBreak="0">
+  <w:abstractNum w:abstractNumId="14" w15:restartNumberingAfterBreak="0">
+    <w:nsid w:val="32436081"/>
+    <w:multiLevelType w:val="hybridMultilevel"/>
+    <w:tmpl w:val="34A87726"/>
+    <w:lvl w:ilvl="0" w:tplc="0409000F">
+      <w:start w:val="1"/>
+      <w:numFmt w:val="decimal"/>
+      <w:lvlText w:val="%1."/>
+      <w:lvlJc w:val="left"/>
+      <w:pPr>
+        <w:ind w:left="720" w:hanging="360"/>
+      </w:pPr>
+      <w:rPr>
+        <w:rFonts w:hint="default"/>
+      </w:rPr>
+    </w:lvl>
+    <w:lvl w:ilvl="1" w:tplc="04090019" w:tentative="1">
+      <w:start w:val="1"/>
+      <w:numFmt w:val="lowerLetter"/>
+      <w:lvlText w:val="%2."/>
+      <w:lvlJc w:val="left"/>
+      <w:pPr>
+        <w:ind w:left="1440" w:hanging="360"/>
+      </w:pPr>
+    </w:lvl>
+    <w:lvl w:ilvl="2" w:tplc="0409001B" w:tentative="1">
+      <w:start w:val="1"/>
+      <w:numFmt w:val="lowerRoman"/>
+      <w:lvlText w:val="%3."/>
+      <w:lvlJc w:val="right"/>
+      <w:pPr>
+        <w:ind w:left="2160" w:hanging="180"/>
+      </w:pPr>
+    </w:lvl>
+    <w:lvl w:ilvl="3" w:tplc="0409000F" w:tentative="1">
+      <w:start w:val="1"/>
+      <w:numFmt w:val="decimal"/>
+      <w:lvlText w:val="%4."/>
+      <w:lvlJc w:val="left"/>
+      <w:pPr>
+        <w:ind w:left="2880" w:hanging="360"/>
+      </w:pPr>
+    </w:lvl>
+    <w:lvl w:ilvl="4" w:tplc="04090019" w:tentative="1">
+      <w:start w:val="1"/>
+      <w:numFmt w:val="lowerLetter"/>
+      <w:lvlText w:val="%5."/>
+      <w:lvlJc w:val="left"/>
+      <w:pPr>
+        <w:ind w:left="3600" w:hanging="360"/>
+      </w:pPr>
+    </w:lvl>
+    <w:lvl w:ilvl="5" w:tplc="0409001B" w:tentative="1">
+      <w:start w:val="1"/>
+      <w:numFmt w:val="lowerRoman"/>
+      <w:lvlText w:val="%6."/>
+      <w:lvlJc w:val="right"/>
+      <w:pPr>
+        <w:ind w:left="4320" w:hanging="180"/>
+      </w:pPr>
+    </w:lvl>
+    <w:lvl w:ilvl="6" w:tplc="0409000F" w:tentative="1">
+      <w:start w:val="1"/>
+      <w:numFmt w:val="decimal"/>
+      <w:lvlText w:val="%7."/>
+      <w:lvlJc w:val="left"/>
+      <w:pPr>
+        <w:ind w:left="5040" w:hanging="360"/>
+      </w:pPr>
+    </w:lvl>
+    <w:lvl w:ilvl="7" w:tplc="04090019" w:tentative="1">
+      <w:start w:val="1"/>
+      <w:numFmt w:val="lowerLetter"/>
+      <w:lvlText w:val="%8."/>
+      <w:lvlJc w:val="left"/>
+      <w:pPr>
+        <w:ind w:left="5760" w:hanging="360"/>
+      </w:pPr>
+    </w:lvl>
+    <w:lvl w:ilvl="8" w:tplc="0409001B" w:tentative="1">
+      <w:start w:val="1"/>
+      <w:numFmt w:val="lowerRoman"/>
+      <w:lvlText w:val="%9."/>
+      <w:lvlJc w:val="right"/>
+      <w:pPr>
+        <w:ind w:left="6480" w:hanging="180"/>
+      </w:pPr>
+    </w:lvl>
+  </w:abstractNum>
+  <w:abstractNum w:abstractNumId="15" w15:restartNumberingAfterBreak="0">
     <w:nsid w:val="379C0F99"/>
     <w:multiLevelType w:val="hybridMultilevel"/>
     <w:tmpl w:val="2EAE10D0"/>
@@ -18768,7 +20565,7 @@
       </w:rPr>
     </w:lvl>
   </w:abstractNum>
-  <w:abstractNum w:abstractNumId="13" w15:restartNumberingAfterBreak="0">
+  <w:abstractNum w:abstractNumId="16" w15:restartNumberingAfterBreak="0">
     <w:nsid w:val="38165A2A"/>
     <w:multiLevelType w:val="hybridMultilevel"/>
     <w:tmpl w:val="84E0257E"/>
@@ -18881,7 +20678,7 @@
       </w:rPr>
     </w:lvl>
   </w:abstractNum>
-  <w:abstractNum w:abstractNumId="14" w15:restartNumberingAfterBreak="0">
+  <w:abstractNum w:abstractNumId="17" w15:restartNumberingAfterBreak="0">
     <w:nsid w:val="38B9462B"/>
     <w:multiLevelType w:val="multilevel"/>
     <w:tmpl w:val="23862BC0"/>
@@ -19030,7 +20827,7 @@
       </w:rPr>
     </w:lvl>
   </w:abstractNum>
-  <w:abstractNum w:abstractNumId="15" w15:restartNumberingAfterBreak="0">
+  <w:abstractNum w:abstractNumId="18" w15:restartNumberingAfterBreak="0">
     <w:nsid w:val="39FC2AB8"/>
     <w:multiLevelType w:val="multilevel"/>
     <w:tmpl w:val="F9108EF2"/>
@@ -19175,7 +20972,7 @@
       </w:rPr>
     </w:lvl>
   </w:abstractNum>
-  <w:abstractNum w:abstractNumId="16" w15:restartNumberingAfterBreak="0">
+  <w:abstractNum w:abstractNumId="19" w15:restartNumberingAfterBreak="0">
     <w:nsid w:val="3D9A705B"/>
     <w:multiLevelType w:val="multilevel"/>
     <w:tmpl w:val="24F4E7C4"/>
@@ -19324,7 +21121,7 @@
       </w:rPr>
     </w:lvl>
   </w:abstractNum>
-  <w:abstractNum w:abstractNumId="17" w15:restartNumberingAfterBreak="0">
+  <w:abstractNum w:abstractNumId="20" w15:restartNumberingAfterBreak="0">
     <w:nsid w:val="3ED76C71"/>
     <w:multiLevelType w:val="multilevel"/>
     <w:tmpl w:val="E71239A8"/>
@@ -19473,7 +21270,7 @@
       </w:rPr>
     </w:lvl>
   </w:abstractNum>
-  <w:abstractNum w:abstractNumId="18" w15:restartNumberingAfterBreak="0">
+  <w:abstractNum w:abstractNumId="21" w15:restartNumberingAfterBreak="0">
     <w:nsid w:val="3FD62939"/>
     <w:multiLevelType w:val="hybridMultilevel"/>
     <w:tmpl w:val="55A02C86"/>
@@ -19586,7 +21383,7 @@
       </w:rPr>
     </w:lvl>
   </w:abstractNum>
-  <w:abstractNum w:abstractNumId="19" w15:restartNumberingAfterBreak="0">
+  <w:abstractNum w:abstractNumId="22" w15:restartNumberingAfterBreak="0">
     <w:nsid w:val="42F43C4E"/>
     <w:multiLevelType w:val="multilevel"/>
     <w:tmpl w:val="5F92E52E"/>
@@ -19735,7 +21532,7 @@
       </w:rPr>
     </w:lvl>
   </w:abstractNum>
-  <w:abstractNum w:abstractNumId="20" w15:restartNumberingAfterBreak="0">
+  <w:abstractNum w:abstractNumId="23" w15:restartNumberingAfterBreak="0">
     <w:nsid w:val="43A84F57"/>
     <w:multiLevelType w:val="multilevel"/>
     <w:tmpl w:val="05F85EA2"/>
@@ -19884,7 +21681,7 @@
       </w:rPr>
     </w:lvl>
   </w:abstractNum>
-  <w:abstractNum w:abstractNumId="21" w15:restartNumberingAfterBreak="0">
+  <w:abstractNum w:abstractNumId="24" w15:restartNumberingAfterBreak="0">
     <w:nsid w:val="45615516"/>
     <w:multiLevelType w:val="multilevel"/>
     <w:tmpl w:val="02D60FA0"/>
@@ -20033,7 +21830,7 @@
       </w:rPr>
     </w:lvl>
   </w:abstractNum>
-  <w:abstractNum w:abstractNumId="22" w15:restartNumberingAfterBreak="0">
+  <w:abstractNum w:abstractNumId="25" w15:restartNumberingAfterBreak="0">
     <w:nsid w:val="468D5550"/>
     <w:multiLevelType w:val="hybridMultilevel"/>
     <w:tmpl w:val="37727D02"/>
@@ -20122,7 +21919,7 @@
       </w:pPr>
     </w:lvl>
   </w:abstractNum>
-  <w:abstractNum w:abstractNumId="23" w15:restartNumberingAfterBreak="0">
+  <w:abstractNum w:abstractNumId="26" w15:restartNumberingAfterBreak="0">
     <w:nsid w:val="471406E6"/>
     <w:multiLevelType w:val="multilevel"/>
     <w:tmpl w:val="B922CB68"/>
@@ -20235,7 +22032,7 @@
       </w:pPr>
     </w:lvl>
   </w:abstractNum>
-  <w:abstractNum w:abstractNumId="24" w15:restartNumberingAfterBreak="0">
+  <w:abstractNum w:abstractNumId="27" w15:restartNumberingAfterBreak="0">
     <w:nsid w:val="49421FAF"/>
     <w:multiLevelType w:val="multilevel"/>
     <w:tmpl w:val="5CA80C16"/>
@@ -20384,7 +22181,7 @@
       </w:rPr>
     </w:lvl>
   </w:abstractNum>
-  <w:abstractNum w:abstractNumId="25" w15:restartNumberingAfterBreak="0">
+  <w:abstractNum w:abstractNumId="28" w15:restartNumberingAfterBreak="0">
     <w:nsid w:val="4E960867"/>
     <w:multiLevelType w:val="multilevel"/>
     <w:tmpl w:val="F3C2DFCE"/>
@@ -20533,7 +22330,7 @@
       </w:rPr>
     </w:lvl>
   </w:abstractNum>
-  <w:abstractNum w:abstractNumId="26" w15:restartNumberingAfterBreak="0">
+  <w:abstractNum w:abstractNumId="29" w15:restartNumberingAfterBreak="0">
     <w:nsid w:val="50FE75CB"/>
     <w:multiLevelType w:val="multilevel"/>
     <w:tmpl w:val="60062128"/>
@@ -20654,7 +22451,7 @@
       </w:pPr>
     </w:lvl>
   </w:abstractNum>
-  <w:abstractNum w:abstractNumId="27" w15:restartNumberingAfterBreak="0">
+  <w:abstractNum w:abstractNumId="30" w15:restartNumberingAfterBreak="0">
     <w:nsid w:val="51741BE5"/>
     <w:multiLevelType w:val="multilevel"/>
     <w:tmpl w:val="A11E8F28"/>
@@ -20803,7 +22600,7 @@
       </w:rPr>
     </w:lvl>
   </w:abstractNum>
-  <w:abstractNum w:abstractNumId="28" w15:restartNumberingAfterBreak="0">
+  <w:abstractNum w:abstractNumId="31" w15:restartNumberingAfterBreak="0">
     <w:nsid w:val="5AF65002"/>
     <w:multiLevelType w:val="multilevel"/>
     <w:tmpl w:val="37C28F30"/>
@@ -20952,7 +22749,7 @@
       </w:rPr>
     </w:lvl>
   </w:abstractNum>
-  <w:abstractNum w:abstractNumId="29" w15:restartNumberingAfterBreak="0">
+  <w:abstractNum w:abstractNumId="32" w15:restartNumberingAfterBreak="0">
     <w:nsid w:val="639C234F"/>
     <w:multiLevelType w:val="multilevel"/>
     <w:tmpl w:val="89502C24"/>
@@ -21101,7 +22898,7 @@
       </w:rPr>
     </w:lvl>
   </w:abstractNum>
-  <w:abstractNum w:abstractNumId="30" w15:restartNumberingAfterBreak="0">
+  <w:abstractNum w:abstractNumId="33" w15:restartNumberingAfterBreak="0">
     <w:nsid w:val="662850ED"/>
     <w:multiLevelType w:val="multilevel"/>
     <w:tmpl w:val="A72CE58E"/>
@@ -21250,7 +23047,96 @@
       </w:rPr>
     </w:lvl>
   </w:abstractNum>
-  <w:abstractNum w:abstractNumId="31" w15:restartNumberingAfterBreak="0">
+  <w:abstractNum w:abstractNumId="34" w15:restartNumberingAfterBreak="0">
+    <w:nsid w:val="689E559F"/>
+    <w:multiLevelType w:val="hybridMultilevel"/>
+    <w:tmpl w:val="6024E2A8"/>
+    <w:lvl w:ilvl="0" w:tplc="0409000F">
+      <w:start w:val="1"/>
+      <w:numFmt w:val="decimal"/>
+      <w:lvlText w:val="%1."/>
+      <w:lvlJc w:val="left"/>
+      <w:pPr>
+        <w:ind w:left="720" w:hanging="360"/>
+      </w:pPr>
+      <w:rPr>
+        <w:rFonts w:hint="default"/>
+      </w:rPr>
+    </w:lvl>
+    <w:lvl w:ilvl="1" w:tplc="04090019" w:tentative="1">
+      <w:start w:val="1"/>
+      <w:numFmt w:val="lowerLetter"/>
+      <w:lvlText w:val="%2."/>
+      <w:lvlJc w:val="left"/>
+      <w:pPr>
+        <w:ind w:left="1440" w:hanging="360"/>
+      </w:pPr>
+    </w:lvl>
+    <w:lvl w:ilvl="2" w:tplc="0409001B" w:tentative="1">
+      <w:start w:val="1"/>
+      <w:numFmt w:val="lowerRoman"/>
+      <w:lvlText w:val="%3."/>
+      <w:lvlJc w:val="right"/>
+      <w:pPr>
+        <w:ind w:left="2160" w:hanging="180"/>
+      </w:pPr>
+    </w:lvl>
+    <w:lvl w:ilvl="3" w:tplc="0409000F" w:tentative="1">
+      <w:start w:val="1"/>
+      <w:numFmt w:val="decimal"/>
+      <w:lvlText w:val="%4."/>
+      <w:lvlJc w:val="left"/>
+      <w:pPr>
+        <w:ind w:left="2880" w:hanging="360"/>
+      </w:pPr>
+    </w:lvl>
+    <w:lvl w:ilvl="4" w:tplc="04090019" w:tentative="1">
+      <w:start w:val="1"/>
+      <w:numFmt w:val="lowerLetter"/>
+      <w:lvlText w:val="%5."/>
+      <w:lvlJc w:val="left"/>
+      <w:pPr>
+        <w:ind w:left="3600" w:hanging="360"/>
+      </w:pPr>
+    </w:lvl>
+    <w:lvl w:ilvl="5" w:tplc="0409001B" w:tentative="1">
+      <w:start w:val="1"/>
+      <w:numFmt w:val="lowerRoman"/>
+      <w:lvlText w:val="%6."/>
+      <w:lvlJc w:val="right"/>
+      <w:pPr>
+        <w:ind w:left="4320" w:hanging="180"/>
+      </w:pPr>
+    </w:lvl>
+    <w:lvl w:ilvl="6" w:tplc="0409000F" w:tentative="1">
+      <w:start w:val="1"/>
+      <w:numFmt w:val="decimal"/>
+      <w:lvlText w:val="%7."/>
+      <w:lvlJc w:val="left"/>
+      <w:pPr>
+        <w:ind w:left="5040" w:hanging="360"/>
+      </w:pPr>
+    </w:lvl>
+    <w:lvl w:ilvl="7" w:tplc="04090019" w:tentative="1">
+      <w:start w:val="1"/>
+      <w:numFmt w:val="lowerLetter"/>
+      <w:lvlText w:val="%8."/>
+      <w:lvlJc w:val="left"/>
+      <w:pPr>
+        <w:ind w:left="5760" w:hanging="360"/>
+      </w:pPr>
+    </w:lvl>
+    <w:lvl w:ilvl="8" w:tplc="0409001B" w:tentative="1">
+      <w:start w:val="1"/>
+      <w:numFmt w:val="lowerRoman"/>
+      <w:lvlText w:val="%9."/>
+      <w:lvlJc w:val="right"/>
+      <w:pPr>
+        <w:ind w:left="6480" w:hanging="180"/>
+      </w:pPr>
+    </w:lvl>
+  </w:abstractNum>
+  <w:abstractNum w:abstractNumId="35" w15:restartNumberingAfterBreak="0">
     <w:nsid w:val="6E854526"/>
     <w:multiLevelType w:val="hybridMultilevel"/>
     <w:tmpl w:val="EA52E47C"/>
@@ -21339,7 +23225,7 @@
       </w:pPr>
     </w:lvl>
   </w:abstractNum>
-  <w:abstractNum w:abstractNumId="32" w15:restartNumberingAfterBreak="0">
+  <w:abstractNum w:abstractNumId="36" w15:restartNumberingAfterBreak="0">
     <w:nsid w:val="6FF6703D"/>
     <w:multiLevelType w:val="hybridMultilevel"/>
     <w:tmpl w:val="63E4C1B4"/>
@@ -21452,7 +23338,7 @@
       </w:rPr>
     </w:lvl>
   </w:abstractNum>
-  <w:abstractNum w:abstractNumId="33" w15:restartNumberingAfterBreak="0">
+  <w:abstractNum w:abstractNumId="37" w15:restartNumberingAfterBreak="0">
     <w:nsid w:val="73B53A4D"/>
     <w:multiLevelType w:val="hybridMultilevel"/>
     <w:tmpl w:val="AA8EA3F2"/>
@@ -21565,7 +23451,97 @@
       </w:rPr>
     </w:lvl>
   </w:abstractNum>
-  <w:abstractNum w:abstractNumId="34" w15:restartNumberingAfterBreak="0">
+  <w:abstractNum w:abstractNumId="38" w15:restartNumberingAfterBreak="0">
+    <w:nsid w:val="74581729"/>
+    <w:multiLevelType w:val="hybridMultilevel"/>
+    <w:tmpl w:val="05D63656"/>
+    <w:lvl w:ilvl="0" w:tplc="0409000F">
+      <w:start w:val="1"/>
+      <w:numFmt w:val="decimal"/>
+      <w:lvlText w:val="%1."/>
+      <w:lvlJc w:val="left"/>
+      <w:pPr>
+        <w:ind w:left="720" w:hanging="360"/>
+      </w:pPr>
+      <w:rPr>
+        <w:rFonts w:hint="default"/>
+        <w:color w:val="auto"/>
+      </w:rPr>
+    </w:lvl>
+    <w:lvl w:ilvl="1" w:tplc="04090019">
+      <w:start w:val="1"/>
+      <w:numFmt w:val="lowerLetter"/>
+      <w:lvlText w:val="%2."/>
+      <w:lvlJc w:val="left"/>
+      <w:pPr>
+        <w:ind w:left="1440" w:hanging="360"/>
+      </w:pPr>
+    </w:lvl>
+    <w:lvl w:ilvl="2" w:tplc="0409001B">
+      <w:start w:val="1"/>
+      <w:numFmt w:val="lowerRoman"/>
+      <w:lvlText w:val="%3."/>
+      <w:lvlJc w:val="right"/>
+      <w:pPr>
+        <w:ind w:left="2160" w:hanging="180"/>
+      </w:pPr>
+    </w:lvl>
+    <w:lvl w:ilvl="3" w:tplc="0409000F" w:tentative="1">
+      <w:start w:val="1"/>
+      <w:numFmt w:val="decimal"/>
+      <w:lvlText w:val="%4."/>
+      <w:lvlJc w:val="left"/>
+      <w:pPr>
+        <w:ind w:left="2880" w:hanging="360"/>
+      </w:pPr>
+    </w:lvl>
+    <w:lvl w:ilvl="4" w:tplc="04090019" w:tentative="1">
+      <w:start w:val="1"/>
+      <w:numFmt w:val="lowerLetter"/>
+      <w:lvlText w:val="%5."/>
+      <w:lvlJc w:val="left"/>
+      <w:pPr>
+        <w:ind w:left="3600" w:hanging="360"/>
+      </w:pPr>
+    </w:lvl>
+    <w:lvl w:ilvl="5" w:tplc="0409001B" w:tentative="1">
+      <w:start w:val="1"/>
+      <w:numFmt w:val="lowerRoman"/>
+      <w:lvlText w:val="%6."/>
+      <w:lvlJc w:val="right"/>
+      <w:pPr>
+        <w:ind w:left="4320" w:hanging="180"/>
+      </w:pPr>
+    </w:lvl>
+    <w:lvl w:ilvl="6" w:tplc="0409000F" w:tentative="1">
+      <w:start w:val="1"/>
+      <w:numFmt w:val="decimal"/>
+      <w:lvlText w:val="%7."/>
+      <w:lvlJc w:val="left"/>
+      <w:pPr>
+        <w:ind w:left="5040" w:hanging="360"/>
+      </w:pPr>
+    </w:lvl>
+    <w:lvl w:ilvl="7" w:tplc="04090019" w:tentative="1">
+      <w:start w:val="1"/>
+      <w:numFmt w:val="lowerLetter"/>
+      <w:lvlText w:val="%8."/>
+      <w:lvlJc w:val="left"/>
+      <w:pPr>
+        <w:ind w:left="5760" w:hanging="360"/>
+      </w:pPr>
+    </w:lvl>
+    <w:lvl w:ilvl="8" w:tplc="0409001B" w:tentative="1">
+      <w:start w:val="1"/>
+      <w:numFmt w:val="lowerRoman"/>
+      <w:lvlText w:val="%9."/>
+      <w:lvlJc w:val="right"/>
+      <w:pPr>
+        <w:ind w:left="6480" w:hanging="180"/>
+      </w:pPr>
+    </w:lvl>
+  </w:abstractNum>
+  <w:abstractNum w:abstractNumId="39" w15:restartNumberingAfterBreak="0">
     <w:nsid w:val="79BC6282"/>
     <w:multiLevelType w:val="multilevel"/>
     <w:tmpl w:val="A9EA1C06"/>
@@ -21604,9 +23580,9 @@
       <w:lvlJc w:val="left"/>
       <w:pPr>
         <w:tabs>
-          <w:tab w:val="num" w:pos="2160"/>
+          <w:tab w:val="num" w:pos="1080"/>
         </w:tabs>
-        <w:ind w:left="2160" w:hanging="360"/>
+        <w:ind w:left="1080" w:hanging="360"/>
       </w:pPr>
       <w:rPr>
         <w:rFonts w:ascii="Wingdings" w:hAnsi="Wingdings" w:hint="default"/>
@@ -21710,7 +23686,7 @@
       </w:rPr>
     </w:lvl>
   </w:abstractNum>
-  <w:abstractNum w:abstractNumId="35" w15:restartNumberingAfterBreak="0">
+  <w:abstractNum w:abstractNumId="40" w15:restartNumberingAfterBreak="0">
     <w:nsid w:val="7CAD4D47"/>
     <w:multiLevelType w:val="multilevel"/>
     <w:tmpl w:val="C316C006"/>
@@ -21859,7 +23835,7 @@
       </w:rPr>
     </w:lvl>
   </w:abstractNum>
-  <w:abstractNum w:abstractNumId="36" w15:restartNumberingAfterBreak="0">
+  <w:abstractNum w:abstractNumId="41" w15:restartNumberingAfterBreak="0">
     <w:nsid w:val="7D0A4EEE"/>
     <w:multiLevelType w:val="multilevel"/>
     <w:tmpl w:val="B08216E4"/>
@@ -22008,7 +23984,7 @@
       </w:rPr>
     </w:lvl>
   </w:abstractNum>
-  <w:abstractNum w:abstractNumId="37" w15:restartNumberingAfterBreak="0">
+  <w:abstractNum w:abstractNumId="42" w15:restartNumberingAfterBreak="0">
     <w:nsid w:val="7E642703"/>
     <w:multiLevelType w:val="multilevel"/>
     <w:tmpl w:val="BA34FB2E"/>
@@ -22158,118 +24134,133 @@
     </w:lvl>
   </w:abstractNum>
   <w:num w:numId="1" w16cid:durableId="1567447018">
+    <w:abstractNumId w:val="21"/>
+  </w:num>
+  <w:num w:numId="2" w16cid:durableId="860629170">
+    <w:abstractNumId w:val="36"/>
+  </w:num>
+  <w:num w:numId="3" w16cid:durableId="2128816682">
+    <w:abstractNumId w:val="11"/>
+  </w:num>
+  <w:num w:numId="4" w16cid:durableId="1587306169">
+    <w:abstractNumId w:val="39"/>
+  </w:num>
+  <w:num w:numId="5" w16cid:durableId="267126154">
     <w:abstractNumId w:val="18"/>
   </w:num>
-  <w:num w:numId="2" w16cid:durableId="860629170">
+  <w:num w:numId="6" w16cid:durableId="365642947">
+    <w:abstractNumId w:val="13"/>
+  </w:num>
+  <w:num w:numId="7" w16cid:durableId="551966896">
+    <w:abstractNumId w:val="10"/>
+  </w:num>
+  <w:num w:numId="8" w16cid:durableId="1914314618">
+    <w:abstractNumId w:val="23"/>
+  </w:num>
+  <w:num w:numId="9" w16cid:durableId="1788157470">
     <w:abstractNumId w:val="32"/>
   </w:num>
-  <w:num w:numId="3" w16cid:durableId="2128816682">
-    <w:abstractNumId w:val="10"/>
+  <w:num w:numId="10" w16cid:durableId="722100152">
+    <w:abstractNumId w:val="9"/>
   </w:num>
-  <w:num w:numId="4" w16cid:durableId="1587306169">
+  <w:num w:numId="11" w16cid:durableId="520510620">
+    <w:abstractNumId w:val="29"/>
+  </w:num>
+  <w:num w:numId="12" w16cid:durableId="1252155013">
+    <w:abstractNumId w:val="25"/>
+  </w:num>
+  <w:num w:numId="13" w16cid:durableId="1809938273">
+    <w:abstractNumId w:val="5"/>
+  </w:num>
+  <w:num w:numId="14" w16cid:durableId="696123810">
+    <w:abstractNumId w:val="40"/>
+  </w:num>
+  <w:num w:numId="15" w16cid:durableId="824978895">
+    <w:abstractNumId w:val="28"/>
+  </w:num>
+  <w:num w:numId="16" w16cid:durableId="1919514309">
+    <w:abstractNumId w:val="15"/>
+  </w:num>
+  <w:num w:numId="17" w16cid:durableId="2110273952">
+    <w:abstractNumId w:val="37"/>
+  </w:num>
+  <w:num w:numId="18" w16cid:durableId="122233431">
+    <w:abstractNumId w:val="27"/>
+  </w:num>
+  <w:num w:numId="19" w16cid:durableId="516193069">
+    <w:abstractNumId w:val="6"/>
+  </w:num>
+  <w:num w:numId="20" w16cid:durableId="19430232">
+    <w:abstractNumId w:val="16"/>
+  </w:num>
+  <w:num w:numId="21" w16cid:durableId="1772969821">
+    <w:abstractNumId w:val="26"/>
+  </w:num>
+  <w:num w:numId="22" w16cid:durableId="1429426801">
+    <w:abstractNumId w:val="22"/>
+  </w:num>
+  <w:num w:numId="23" w16cid:durableId="521363858">
+    <w:abstractNumId w:val="2"/>
+  </w:num>
+  <w:num w:numId="24" w16cid:durableId="1491947361">
+    <w:abstractNumId w:val="31"/>
+  </w:num>
+  <w:num w:numId="25" w16cid:durableId="1273170902">
+    <w:abstractNumId w:val="41"/>
+  </w:num>
+  <w:num w:numId="26" w16cid:durableId="982928628">
+    <w:abstractNumId w:val="30"/>
+  </w:num>
+  <w:num w:numId="27" w16cid:durableId="1427573023">
+    <w:abstractNumId w:val="42"/>
+  </w:num>
+  <w:num w:numId="28" w16cid:durableId="1975987164">
+    <w:abstractNumId w:val="7"/>
+  </w:num>
+  <w:num w:numId="29" w16cid:durableId="1535652411">
+    <w:abstractNumId w:val="24"/>
+  </w:num>
+  <w:num w:numId="30" w16cid:durableId="1579169155">
+    <w:abstractNumId w:val="17"/>
+  </w:num>
+  <w:num w:numId="31" w16cid:durableId="1689797657">
+    <w:abstractNumId w:val="8"/>
+  </w:num>
+  <w:num w:numId="32" w16cid:durableId="776482667">
+    <w:abstractNumId w:val="20"/>
+  </w:num>
+  <w:num w:numId="33" w16cid:durableId="1436754641">
+    <w:abstractNumId w:val="4"/>
+  </w:num>
+  <w:num w:numId="34" w16cid:durableId="340787459">
+    <w:abstractNumId w:val="35"/>
+  </w:num>
+  <w:num w:numId="35" w16cid:durableId="1995841481">
+    <w:abstractNumId w:val="19"/>
+  </w:num>
+  <w:num w:numId="36" w16cid:durableId="522666885">
+    <w:abstractNumId w:val="3"/>
+  </w:num>
+  <w:num w:numId="37" w16cid:durableId="340158240">
+    <w:abstractNumId w:val="33"/>
+  </w:num>
+  <w:num w:numId="38" w16cid:durableId="1012999053">
+    <w:abstractNumId w:val="1"/>
+  </w:num>
+  <w:num w:numId="39" w16cid:durableId="1969703163">
+    <w:abstractNumId w:val="14"/>
+  </w:num>
+  <w:num w:numId="40" w16cid:durableId="1473795264">
+    <w:abstractNumId w:val="0"/>
+  </w:num>
+  <w:num w:numId="41" w16cid:durableId="1602372303">
     <w:abstractNumId w:val="34"/>
   </w:num>
-  <w:num w:numId="5" w16cid:durableId="267126154">
-    <w:abstractNumId w:val="15"/>
-  </w:num>
-  <w:num w:numId="6" w16cid:durableId="365642947">
-    <w:abstractNumId w:val="11"/>
-  </w:num>
-  <w:num w:numId="7" w16cid:durableId="551966896">
-    <w:abstractNumId w:val="9"/>
-  </w:num>
-  <w:num w:numId="8" w16cid:durableId="1914314618">
-    <w:abstractNumId w:val="20"/>
-  </w:num>
-  <w:num w:numId="9" w16cid:durableId="1788157470">
-    <w:abstractNumId w:val="29"/>
-  </w:num>
-  <w:num w:numId="10" w16cid:durableId="722100152">
-    <w:abstractNumId w:val="8"/>
-  </w:num>
-  <w:num w:numId="11" w16cid:durableId="520510620">
-    <w:abstractNumId w:val="26"/>
-  </w:num>
-  <w:num w:numId="12" w16cid:durableId="1252155013">
-    <w:abstractNumId w:val="22"/>
-  </w:num>
-  <w:num w:numId="13" w16cid:durableId="1809938273">
-    <w:abstractNumId w:val="4"/>
-  </w:num>
-  <w:num w:numId="14" w16cid:durableId="696123810">
-    <w:abstractNumId w:val="35"/>
-  </w:num>
-  <w:num w:numId="15" w16cid:durableId="824978895">
-    <w:abstractNumId w:val="25"/>
-  </w:num>
-  <w:num w:numId="16" w16cid:durableId="1919514309">
+  <w:num w:numId="42" w16cid:durableId="1607077703">
     <w:abstractNumId w:val="12"/>
   </w:num>
-  <w:num w:numId="17" w16cid:durableId="2110273952">
-    <w:abstractNumId w:val="33"/>
-  </w:num>
-  <w:num w:numId="18" w16cid:durableId="122233431">
-    <w:abstractNumId w:val="24"/>
-  </w:num>
-  <w:num w:numId="19" w16cid:durableId="516193069">
-    <w:abstractNumId w:val="5"/>
-  </w:num>
-  <w:num w:numId="20" w16cid:durableId="19430232">
-    <w:abstractNumId w:val="13"/>
-  </w:num>
-  <w:num w:numId="21" w16cid:durableId="1772969821">
-    <w:abstractNumId w:val="23"/>
-  </w:num>
-  <w:num w:numId="22" w16cid:durableId="1429426801">
-    <w:abstractNumId w:val="19"/>
-  </w:num>
-  <w:num w:numId="23" w16cid:durableId="521363858">
-    <w:abstractNumId w:val="1"/>
-  </w:num>
-  <w:num w:numId="24" w16cid:durableId="1491947361">
-    <w:abstractNumId w:val="28"/>
-  </w:num>
-  <w:num w:numId="25" w16cid:durableId="1273170902">
-    <w:abstractNumId w:val="36"/>
-  </w:num>
-  <w:num w:numId="26" w16cid:durableId="982928628">
-    <w:abstractNumId w:val="27"/>
-  </w:num>
-  <w:num w:numId="27" w16cid:durableId="1427573023">
-    <w:abstractNumId w:val="37"/>
-  </w:num>
-  <w:num w:numId="28" w16cid:durableId="1975987164">
-    <w:abstractNumId w:val="6"/>
-  </w:num>
-  <w:num w:numId="29" w16cid:durableId="1535652411">
-    <w:abstractNumId w:val="21"/>
-  </w:num>
-  <w:num w:numId="30" w16cid:durableId="1579169155">
-    <w:abstractNumId w:val="14"/>
-  </w:num>
-  <w:num w:numId="31" w16cid:durableId="1689797657">
-    <w:abstractNumId w:val="7"/>
-  </w:num>
-  <w:num w:numId="32" w16cid:durableId="776482667">
-    <w:abstractNumId w:val="17"/>
-  </w:num>
-  <w:num w:numId="33" w16cid:durableId="1436754641">
-    <w:abstractNumId w:val="3"/>
-  </w:num>
-  <w:num w:numId="34" w16cid:durableId="340787459">
-    <w:abstractNumId w:val="31"/>
-  </w:num>
-  <w:num w:numId="35" w16cid:durableId="1995841481">
-    <w:abstractNumId w:val="16"/>
-  </w:num>
-  <w:num w:numId="36" w16cid:durableId="522666885">
-    <w:abstractNumId w:val="2"/>
-  </w:num>
-  <w:num w:numId="37" w16cid:durableId="340158240">
-    <w:abstractNumId w:val="30"/>
-  </w:num>
-  <w:num w:numId="38" w16cid:durableId="1012999053">
-    <w:abstractNumId w:val="0"/>
+  <w:num w:numId="43" w16cid:durableId="184447233">
+    <w:abstractNumId w:val="38"/>
   </w:num>
 </w:numbering>
 </file>
@@ -22674,7 +24665,7 @@
   <w:style w:type="paragraph" w:default="1" w:styleId="Normal">
     <w:name w:val="Normal"/>
     <w:qFormat/>
-    <w:rsid w:val="002E01ED"/>
+    <w:rsid w:val="003E7FCF"/>
   </w:style>
   <w:style w:type="paragraph" w:styleId="Heading1">
     <w:name w:val="heading 1"/>

</xml_diff>